<commit_message>
Proposal + Risk Analysis
</commit_message>
<xml_diff>
--- a/proposal/Proposal_3.1.docx
+++ b/proposal/Proposal_3.1.docx
@@ -1,6 +1,6 @@
 
 <file path=word/document.xml><?xml version="1.0" encoding="utf-8"?>
-<w:document xmlns:wpc="http://schemas.microsoft.com/office/word/2010/wordprocessingCanvas" xmlns:cx="http://schemas.microsoft.com/office/drawing/2014/chartex" xmlns:cx1="http://schemas.microsoft.com/office/drawing/2015/9/8/chartex" xmlns:cx2="http://schemas.microsoft.com/office/drawing/2015/10/21/chartex" xmlns:cx3="http://schemas.microsoft.com/office/drawing/2016/5/9/chartex" xmlns:cx4="http://schemas.microsoft.com/office/drawing/2016/5/10/chartex" xmlns:cx5="http://schemas.microsoft.com/office/drawing/2016/5/11/chartex" xmlns:cx6="http://schemas.microsoft.com/office/drawing/2016/5/12/chartex" xmlns:cx7="http://schemas.microsoft.com/office/drawing/2016/5/13/chartex" xmlns:cx8="http://schemas.microsoft.com/office/drawing/2016/5/14/chartex" xmlns:mc="http://schemas.openxmlformats.org/markup-compatibility/2006" xmlns:aink="http://schemas.microsoft.com/office/drawing/2016/ink" xmlns:am3d="http://schemas.microsoft.com/office/drawing/2017/model3d" xmlns:o="urn:schemas-microsoft-com:office:office" xmlns:r="http://schemas.openxmlformats.org/officeDocument/2006/relationships" xmlns:m="http://schemas.openxmlformats.org/officeDocument/2006/math" xmlns:v="urn:schemas-microsoft-com:vml" xmlns:wp14="http://schemas.microsoft.com/office/word/2010/wordprocessingDrawing" xmlns:wp="http://schemas.openxmlformats.org/drawingml/2006/wordprocessingDrawing" xmlns:w10="urn:schemas-microsoft-com:office:word" xmlns:w="http://schemas.openxmlformats.org/wordprocessingml/2006/main" xmlns:w14="http://schemas.microsoft.com/office/word/2010/wordml" xmlns:w15="http://schemas.microsoft.com/office/word/2012/wordml" xmlns:w16cid="http://schemas.microsoft.com/office/word/2016/wordml/cid" xmlns:w16se="http://schemas.microsoft.com/office/word/2015/wordml/symex" xmlns:wpg="http://schemas.microsoft.com/office/word/2010/wordprocessingGroup" xmlns:wpi="http://schemas.microsoft.com/office/word/2010/wordprocessingInk" xmlns:wne="http://schemas.microsoft.com/office/word/2006/wordml" xmlns:wps="http://schemas.microsoft.com/office/word/2010/wordprocessingShape" mc:Ignorable="w14 w15 w16se w16cid wp14">
+<w:document xmlns:wpc="http://schemas.microsoft.com/office/word/2010/wordprocessingCanvas" xmlns:cx="http://schemas.microsoft.com/office/drawing/2014/chartex" xmlns:cx1="http://schemas.microsoft.com/office/drawing/2015/9/8/chartex" xmlns:mc="http://schemas.openxmlformats.org/markup-compatibility/2006" xmlns:o="urn:schemas-microsoft-com:office:office" xmlns:r="http://schemas.openxmlformats.org/officeDocument/2006/relationships" xmlns:m="http://schemas.openxmlformats.org/officeDocument/2006/math" xmlns:v="urn:schemas-microsoft-com:vml" xmlns:wp14="http://schemas.microsoft.com/office/word/2010/wordprocessingDrawing" xmlns:wp="http://schemas.openxmlformats.org/drawingml/2006/wordprocessingDrawing" xmlns:w10="urn:schemas-microsoft-com:office:word" xmlns:w="http://schemas.openxmlformats.org/wordprocessingml/2006/main" xmlns:w14="http://schemas.microsoft.com/office/word/2010/wordml" xmlns:w15="http://schemas.microsoft.com/office/word/2012/wordml" xmlns:w16se="http://schemas.microsoft.com/office/word/2015/wordml/symex" xmlns:wpg="http://schemas.microsoft.com/office/word/2010/wordprocessingGroup" xmlns:wpi="http://schemas.microsoft.com/office/word/2010/wordprocessingInk" xmlns:wne="http://schemas.microsoft.com/office/word/2006/wordml" xmlns:wps="http://schemas.microsoft.com/office/word/2010/wordprocessingShape" mc:Ignorable="w14 w15 w16se wp14">
   <w:body>
     <w:p>
       <w:r>
@@ -76,8 +76,13 @@
       <w:r>
         <w:t xml:space="preserve"> </w:t>
       </w:r>
-      <w:r>
-        <w:t xml:space="preserve">Tourplan’s clients have </w:t>
+      <w:proofErr w:type="spellStart"/>
+      <w:r>
+        <w:t>Tourplan’s</w:t>
+      </w:r>
+      <w:proofErr w:type="spellEnd"/>
+      <w:r>
+        <w:t xml:space="preserve"> clients have </w:t>
       </w:r>
       <w:r>
         <w:t>traditionally</w:t>
@@ -92,7 +97,15 @@
         <w:t>load hotel (property) conten</w:t>
       </w:r>
       <w:r>
-        <w:t>t into their personal Tourplan s</w:t>
+        <w:t xml:space="preserve">t into their personal </w:t>
+      </w:r>
+      <w:proofErr w:type="spellStart"/>
+      <w:r>
+        <w:t>Tourplan</w:t>
+      </w:r>
+      <w:proofErr w:type="spellEnd"/>
+      <w:r>
+        <w:t xml:space="preserve"> s</w:t>
       </w:r>
       <w:r>
         <w:t>ystem</w:t>
@@ -103,20 +116,49 @@
       <w:r>
         <w:t xml:space="preserve">This content is output on itinerary documentation sent to their agents/clients, and is also used on online booking sites such as </w:t>
       </w:r>
-      <w:r>
-        <w:t>webConnect/hostConnect.</w:t>
+      <w:proofErr w:type="spellStart"/>
+      <w:r>
+        <w:t>webConnect</w:t>
+      </w:r>
+      <w:proofErr w:type="spellEnd"/>
+      <w:r>
+        <w:t>/</w:t>
+      </w:r>
+      <w:proofErr w:type="spellStart"/>
+      <w:r>
+        <w:t>hostConnect</w:t>
+      </w:r>
+      <w:proofErr w:type="spellEnd"/>
+      <w:r>
+        <w:t>.</w:t>
       </w:r>
       <w:r>
         <w:t xml:space="preserve"> </w:t>
       </w:r>
       <w:r>
-        <w:t xml:space="preserve">These are Tourplan software components which </w:t>
+        <w:t xml:space="preserve">These are </w:t>
+      </w:r>
+      <w:proofErr w:type="spellStart"/>
+      <w:r>
+        <w:t>Tourplan</w:t>
+      </w:r>
+      <w:proofErr w:type="spellEnd"/>
+      <w:r>
+        <w:t xml:space="preserve"> software components which </w:t>
       </w:r>
       <w:r>
         <w:t>their</w:t>
       </w:r>
       <w:r>
-        <w:t xml:space="preserve"> clients can optionally deploy. They allow Tourplan clients (the tour operators) to sell their products to their agents online</w:t>
+        <w:t xml:space="preserve"> clients can optionally deploy. They allow </w:t>
+      </w:r>
+      <w:proofErr w:type="spellStart"/>
+      <w:r>
+        <w:t>Tourplan</w:t>
+      </w:r>
+      <w:proofErr w:type="spellEnd"/>
+      <w:r>
+        <w:t xml:space="preserve"> clients (the tour operators) to sell their products to their agents online</w:t>
       </w:r>
     </w:p>
     <w:p>
@@ -126,14 +168,27 @@
       <w:r>
         <w:t xml:space="preserve">Property content sourcing and data entry is a large and cumbersome task for </w:t>
       </w:r>
-      <w:r>
-        <w:t xml:space="preserve">Tourplan’s </w:t>
+      <w:proofErr w:type="spellStart"/>
+      <w:r>
+        <w:t>Tourplan’s</w:t>
+      </w:r>
+      <w:proofErr w:type="spellEnd"/>
+      <w:r>
+        <w:t xml:space="preserve"> </w:t>
       </w:r>
       <w:r>
         <w:t>clients. T</w:t>
       </w:r>
       <w:r>
-        <w:t>hey would like to be able to automatically download the property descriptions and images into their Tourplan system from external sources.</w:t>
+        <w:t xml:space="preserve">hey would like to be able to automatically download the property descriptions and images into their </w:t>
+      </w:r>
+      <w:proofErr w:type="spellStart"/>
+      <w:r>
+        <w:t>Tourplan</w:t>
+      </w:r>
+      <w:proofErr w:type="spellEnd"/>
+      <w:r>
+        <w:t xml:space="preserve"> system from external sources.</w:t>
       </w:r>
     </w:p>
     <w:p>
@@ -141,7 +196,15 @@
         <w:t xml:space="preserve"> </w:t>
       </w:r>
       <w:r>
-        <w:t>This is where GIATA comes in. GIATA collates and provides hotel content (descriptions, images, addresses, amenities, geocodes etc) for 620,000 hotels/</w:t>
+        <w:t xml:space="preserve">This is where GIATA comes in. GIATA collates and provides hotel content (descriptions, images, addresses, amenities, geocodes </w:t>
+      </w:r>
+      <w:proofErr w:type="spellStart"/>
+      <w:r>
+        <w:t>etc</w:t>
+      </w:r>
+      <w:proofErr w:type="spellEnd"/>
+      <w:r>
+        <w:t>) for 620,000 hotels/</w:t>
       </w:r>
       <w:r>
         <w:t>resorts worldwide</w:t>
@@ -158,10 +221,23 @@
     </w:p>
     <w:p>
       <w:r>
-        <w:t xml:space="preserve"> Tourplan</w:t>
-      </w:r>
-      <w:r>
-        <w:t xml:space="preserve"> have been approached by a number of clients over last 2-3 years, most recently by APTC and ExoTravel, regarding integrating with GIATA to use their hotel content.</w:t>
+        <w:t xml:space="preserve"> </w:t>
+      </w:r>
+      <w:proofErr w:type="spellStart"/>
+      <w:r>
+        <w:t>Tourplan</w:t>
+      </w:r>
+      <w:proofErr w:type="spellEnd"/>
+      <w:r>
+        <w:t xml:space="preserve"> have been approached by a number of clients over last 2-3 years, most recently by APTC and </w:t>
+      </w:r>
+      <w:proofErr w:type="spellStart"/>
+      <w:r>
+        <w:t>ExoTravel</w:t>
+      </w:r>
+      <w:proofErr w:type="spellEnd"/>
+      <w:r>
+        <w:t>, regarding integrating with GIATA to use their hotel content.</w:t>
       </w:r>
     </w:p>
     <w:p>
@@ -200,8 +276,13 @@
       <w:r>
         <w:t xml:space="preserve">the </w:t>
       </w:r>
-      <w:r>
-        <w:t xml:space="preserve">Tourplan system from </w:t>
+      <w:proofErr w:type="spellStart"/>
+      <w:r>
+        <w:t>Tourplan</w:t>
+      </w:r>
+      <w:proofErr w:type="spellEnd"/>
+      <w:r>
+        <w:t xml:space="preserve"> system from </w:t>
       </w:r>
       <w:r>
         <w:t>GIATA</w:t>
@@ -286,7 +367,23 @@
         <w:t>User guides would need to be created</w:t>
       </w:r>
       <w:r>
-        <w:t xml:space="preserve"> for each of the 2 main components (IE the initial app to match the GIATA hotels with Tourplan hotels, and the main app to actually grab the content from GIATA and update into Tourplan) </w:t>
+        <w:t xml:space="preserve"> for each of the 2 main components (IE the initial app to match the GIATA hotels with </w:t>
+      </w:r>
+      <w:proofErr w:type="spellStart"/>
+      <w:r>
+        <w:t>Tourplan</w:t>
+      </w:r>
+      <w:proofErr w:type="spellEnd"/>
+      <w:r>
+        <w:t xml:space="preserve"> hotels, and the main app to actually grab the content from GIATA and update into </w:t>
+      </w:r>
+      <w:proofErr w:type="spellStart"/>
+      <w:r>
+        <w:t>Tourplan</w:t>
+      </w:r>
+      <w:proofErr w:type="spellEnd"/>
+      <w:r>
+        <w:t xml:space="preserve">) </w:t>
       </w:r>
       <w:r>
         <w:t>with 2-4 pages maximum.</w:t>
@@ -425,8 +522,13 @@
         <w:t xml:space="preserve">programme </w:t>
       </w:r>
       <w:r>
-        <w:t>for Tourplan</w:t>
-      </w:r>
+        <w:t xml:space="preserve">for </w:t>
+      </w:r>
+      <w:proofErr w:type="spellStart"/>
+      <w:r>
+        <w:t>Tourplan</w:t>
+      </w:r>
+      <w:proofErr w:type="spellEnd"/>
       <w:r>
         <w:t xml:space="preserve"> that will include:</w:t>
       </w:r>
@@ -529,8 +631,13 @@
         <w:t xml:space="preserve">plan </w:t>
       </w:r>
       <w:r>
-        <w:t>for Tourplan</w:t>
-      </w:r>
+        <w:t xml:space="preserve">for </w:t>
+      </w:r>
+      <w:proofErr w:type="spellStart"/>
+      <w:r>
+        <w:t>Tourplan</w:t>
+      </w:r>
+      <w:proofErr w:type="spellEnd"/>
       <w:r>
         <w:t xml:space="preserve"> that will include</w:t>
       </w:r>
@@ -763,11 +870,16 @@
         <w:tab/>
       </w:r>
       <w:r>
-        <w:t>Craig G</w:t>
+        <w:t xml:space="preserve">Craig </w:t>
+      </w:r>
+      <w:proofErr w:type="spellStart"/>
+      <w:r>
+        <w:t>G</w:t>
       </w:r>
       <w:r>
         <w:t>ray</w:t>
       </w:r>
+      <w:proofErr w:type="spellEnd"/>
     </w:p>
     <w:p>
       <w:r>
@@ -894,9 +1006,11 @@
       <w:r>
         <w:t xml:space="preserve">of </w:t>
       </w:r>
+      <w:proofErr w:type="spellStart"/>
       <w:r>
         <w:t>Tourplan</w:t>
       </w:r>
+      <w:proofErr w:type="spellEnd"/>
       <w:r>
         <w:t xml:space="preserve"> that make </w:t>
       </w:r>
@@ -928,10 +1042,26 @@
         </w:numPr>
       </w:pPr>
       <w:r>
-        <w:t xml:space="preserve">Tested to the level that Tourplan expects. </w:t>
-      </w:r>
-      <w:r>
-        <w:t xml:space="preserve">Testing in Tourplan is done internally at two levels (developer and project stakeholder), after which there is always user acceptance testing done on a beta </w:t>
+        <w:t xml:space="preserve">Tested to the level that </w:t>
+      </w:r>
+      <w:proofErr w:type="spellStart"/>
+      <w:r>
+        <w:t>Tourplan</w:t>
+      </w:r>
+      <w:proofErr w:type="spellEnd"/>
+      <w:r>
+        <w:t xml:space="preserve"> expects. </w:t>
+      </w:r>
+      <w:r>
+        <w:t xml:space="preserve">Testing in </w:t>
+      </w:r>
+      <w:proofErr w:type="spellStart"/>
+      <w:r>
+        <w:t>Tourplan</w:t>
+      </w:r>
+      <w:proofErr w:type="spellEnd"/>
+      <w:r>
+        <w:t xml:space="preserve"> is done internally at two levels (developer and project stakeholder), after which there is always user acceptance testing done on a beta </w:t>
       </w:r>
       <w:r>
         <w:t>client</w:t>
@@ -967,7 +1097,15 @@
         <w:t>resources</w:t>
       </w:r>
       <w:r>
-        <w:t xml:space="preserve"> do I bring to Tourplan </w:t>
+        <w:t xml:space="preserve"> do I bring to </w:t>
+      </w:r>
+      <w:proofErr w:type="spellStart"/>
+      <w:r>
+        <w:t>Tourplan</w:t>
+      </w:r>
+      <w:proofErr w:type="spellEnd"/>
+      <w:r>
+        <w:t xml:space="preserve"> </w:t>
       </w:r>
       <w:r>
         <w:t xml:space="preserve">in order to </w:t>
@@ -985,8 +1123,13 @@
         <w:t xml:space="preserve"> is</w:t>
       </w:r>
       <w:r>
-        <w:t xml:space="preserve"> up to a reasonable standard</w:t>
-      </w:r>
+        <w:t xml:space="preserve"> up to a reasonable </w:t>
+      </w:r>
+      <w:proofErr w:type="gramStart"/>
+      <w:r>
+        <w:t>standard</w:t>
+      </w:r>
+      <w:proofErr w:type="gramEnd"/>
     </w:p>
     <w:p>
       <w:pPr>
@@ -1172,11 +1315,17 @@
     </w:p>
     <w:p/>
     <w:p>
-      <w:r>
-        <w:t>· Business Risk - the exposure the organisa</w:t>
-      </w:r>
-      <w:r>
-        <w:t>tion faces upon project failure</w:t>
+      <w:pPr>
+        <w:pStyle w:val="Heading2"/>
+      </w:pPr>
+      <w:r>
+        <w:t>Business Risk</w:t>
+      </w:r>
+      <w:r>
+        <w:t>:</w:t>
+      </w:r>
+      <w:r>
+        <w:t xml:space="preserve"> </w:t>
       </w:r>
     </w:p>
     <w:p>
@@ -1199,22 +1348,31 @@
           <w:numId w:val="9"/>
         </w:numPr>
       </w:pPr>
-      <w:r>
-        <w:t>Clients will not get new feature they were promised on time</w:t>
-      </w:r>
-    </w:p>
-    <w:p>
-      <w:pPr>
-        <w:pStyle w:val="ListParagraph"/>
-        <w:numPr>
-          <w:ilvl w:val="0"/>
-          <w:numId w:val="9"/>
-        </w:numPr>
-      </w:pPr>
-    </w:p>
-    <w:p>
-      <w:r>
-        <w:t xml:space="preserve">· Project Risk - the factors which could cause a project to fail; </w:t>
+      <w:proofErr w:type="spellStart"/>
+      <w:r>
+        <w:t>Tourplan’s</w:t>
+      </w:r>
+      <w:proofErr w:type="spellEnd"/>
+      <w:r>
+        <w:t xml:space="preserve"> c</w:t>
+      </w:r>
+      <w:r>
+        <w:t>lients will not get new feature they were promised on time</w:t>
+      </w:r>
+    </w:p>
+    <w:p/>
+    <w:p>
+      <w:pPr>
+        <w:pStyle w:val="Heading2"/>
+      </w:pPr>
+      <w:r>
+        <w:t>Project</w:t>
+      </w:r>
+      <w:r>
+        <w:t xml:space="preserve"> Risk:</w:t>
+      </w:r>
+      <w:r>
+        <w:t xml:space="preserve"> </w:t>
       </w:r>
     </w:p>
     <w:p>
@@ -1226,7 +1384,7 @@
         </w:numPr>
       </w:pPr>
       <w:r>
-        <w:t>Run out of time</w:t>
+        <w:t>Poor time management</w:t>
       </w:r>
     </w:p>
     <w:p>
@@ -1238,7 +1396,10 @@
         </w:numPr>
       </w:pPr>
       <w:r>
-        <w:t>Poor time management</w:t>
+        <w:t>Project is b</w:t>
+      </w:r>
+      <w:r>
+        <w:t>igger than I thought</w:t>
       </w:r>
     </w:p>
     <w:p>
@@ -1250,7 +1411,13 @@
         </w:numPr>
       </w:pPr>
       <w:r>
-        <w:t>Bigger than I thought</w:t>
+        <w:t>D</w:t>
+      </w:r>
+      <w:r>
+        <w:t>ifficulties</w:t>
+      </w:r>
+      <w:r>
+        <w:t xml:space="preserve"> in not understanding processes or technicalities</w:t>
       </w:r>
     </w:p>
     <w:p>
@@ -1262,7 +1429,7 @@
         </w:numPr>
       </w:pPr>
       <w:r>
-        <w:t>Technical difficulties</w:t>
+        <w:t>Personal sickness not allowing work to be completed on time</w:t>
       </w:r>
     </w:p>
     <w:p>
@@ -1274,12 +1441,16 @@
         </w:numPr>
       </w:pPr>
       <w:r>
-        <w:t>Sickness</w:t>
-      </w:r>
-    </w:p>
-    <w:p>
-      <w:r>
-        <w:t xml:space="preserve">· Production System Risk - the risks the organisation faces in continuing support of the system, product and business processes delivered by the project; </w:t>
+        <w:t>Change of requirements</w:t>
+      </w:r>
+    </w:p>
+    <w:p/>
+    <w:p>
+      <w:pPr>
+        <w:pStyle w:val="Heading2"/>
+      </w:pPr>
+      <w:r>
+        <w:t>Production System Risk:</w:t>
       </w:r>
     </w:p>
     <w:p>
@@ -1291,7 +1462,13 @@
         </w:numPr>
       </w:pPr>
       <w:r>
-        <w:t>Badly written code that is hard to maintain</w:t>
+        <w:t>Badly written</w:t>
+      </w:r>
+      <w:r>
+        <w:t>/structured</w:t>
+      </w:r>
+      <w:r>
+        <w:t xml:space="preserve"> code that is hard to maintain</w:t>
       </w:r>
     </w:p>
     <w:p>
@@ -1303,12 +1480,25 @@
         </w:numPr>
       </w:pPr>
       <w:r>
-        <w:t>Does not do exactly as required</w:t>
-      </w:r>
-    </w:p>
-    <w:p>
-      <w:r>
-        <w:t xml:space="preserve">· Benefits Realisation Risk - the factors which could lead to a lack of benefits realisation; </w:t>
+        <w:t>Does not do as required</w:t>
+      </w:r>
+      <w:r>
+        <w:t xml:space="preserve"> and has to be updated</w:t>
+      </w:r>
+      <w:r>
+        <w:t>/fixed</w:t>
+      </w:r>
+    </w:p>
+    <w:p/>
+    <w:p>
+      <w:pPr>
+        <w:pStyle w:val="Heading2"/>
+      </w:pPr>
+      <w:r>
+        <w:t>Benefits Realisation Risk</w:t>
+      </w:r>
+      <w:r>
+        <w:t>:</w:t>
       </w:r>
     </w:p>
     <w:p>
@@ -1320,214 +1510,973 @@
         </w:numPr>
       </w:pPr>
       <w:r>
-        <w:t>asdad</w:t>
-      </w:r>
-      <w:bookmarkStart w:id="0" w:name="_GoBack"/>
-      <w:bookmarkEnd w:id="0"/>
-    </w:p>
-    <w:p>
-      <w:r>
-        <w:t>· Personal Risk - the impact on your personal career and life if the project fails (or succeeds).</w:t>
-      </w:r>
-    </w:p>
+        <w:t>The program created is not necessary after its completion</w:t>
+      </w:r>
+    </w:p>
+    <w:p>
+      <w:pPr>
+        <w:pStyle w:val="ListParagraph"/>
+        <w:numPr>
+          <w:ilvl w:val="0"/>
+          <w:numId w:val="12"/>
+        </w:numPr>
+      </w:pPr>
+      <w:r>
+        <w:t>Created program does not provide the benefits of automation like it said it will</w:t>
+      </w:r>
+    </w:p>
+    <w:p>
+      <w:pPr>
+        <w:pStyle w:val="ListParagraph"/>
+        <w:numPr>
+          <w:ilvl w:val="0"/>
+          <w:numId w:val="12"/>
+        </w:numPr>
+      </w:pPr>
+      <w:r>
+        <w:t>Clients find it too hard to use the program</w:t>
+      </w:r>
+    </w:p>
+    <w:p/>
+    <w:p>
+      <w:pPr>
+        <w:pStyle w:val="Heading2"/>
+      </w:pPr>
+      <w:r>
+        <w:t>Personal Risk</w:t>
+      </w:r>
+      <w:r>
+        <w:t>:</w:t>
+      </w:r>
+    </w:p>
+    <w:p>
+      <w:pPr>
+        <w:pStyle w:val="ListParagraph"/>
+        <w:numPr>
+          <w:ilvl w:val="0"/>
+          <w:numId w:val="13"/>
+        </w:numPr>
+      </w:pPr>
+      <w:r>
+        <w:t>Bad review from Industry supervisors</w:t>
+      </w:r>
+    </w:p>
+    <w:p>
+      <w:pPr>
+        <w:pStyle w:val="ListParagraph"/>
+        <w:numPr>
+          <w:ilvl w:val="0"/>
+          <w:numId w:val="13"/>
+        </w:numPr>
+      </w:pPr>
+      <w:r>
+        <w:t>Less of a chance of being offered a job after completion of project</w:t>
+      </w:r>
+    </w:p>
+    <w:p>
+      <w:pPr>
+        <w:pStyle w:val="ListParagraph"/>
+        <w:numPr>
+          <w:ilvl w:val="0"/>
+          <w:numId w:val="13"/>
+        </w:numPr>
+      </w:pPr>
+      <w:r>
+        <w:t xml:space="preserve">Have to </w:t>
+      </w:r>
+      <w:r>
+        <w:t>retake</w:t>
+      </w:r>
+      <w:r>
+        <w:t xml:space="preserve"> the paper and spend extra resources</w:t>
+      </w:r>
+    </w:p>
+    <w:p/>
+    <w:p>
+      <w:pPr>
+        <w:pStyle w:val="Heading2"/>
+      </w:pPr>
+      <w:r>
+        <w:t>Other risks:</w:t>
+      </w:r>
+    </w:p>
+    <w:p>
+      <w:pPr>
+        <w:pStyle w:val="ListParagraph"/>
+        <w:numPr>
+          <w:ilvl w:val="0"/>
+          <w:numId w:val="15"/>
+        </w:numPr>
+      </w:pPr>
+      <w:r>
+        <w:t>Size</w:t>
+      </w:r>
+    </w:p>
+    <w:p>
+      <w:pPr>
+        <w:ind w:left="360"/>
+      </w:pPr>
+      <w:r>
+        <w:t xml:space="preserve">With the project being split into 3 phases it is easier to break down </w:t>
+      </w:r>
+      <w:r>
+        <w:t>and understand what</w:t>
+      </w:r>
+      <w:r>
+        <w:t xml:space="preserve"> needs to be d</w:t>
+      </w:r>
+      <w:r>
+        <w:t>one at every point. If I have completed the two phases that must be completed by the 288 hour mark then I will be able to start the third phase which means less of a risk of wasted time.</w:t>
+      </w:r>
+    </w:p>
+    <w:p/>
+    <w:p>
+      <w:pPr>
+        <w:pStyle w:val="ListParagraph"/>
+        <w:numPr>
+          <w:ilvl w:val="0"/>
+          <w:numId w:val="15"/>
+        </w:numPr>
+      </w:pPr>
+      <w:r>
+        <w:t xml:space="preserve">LVL7 </w:t>
+      </w:r>
+      <w:r>
+        <w:t>standard</w:t>
+      </w:r>
+    </w:p>
+    <w:p>
+      <w:pPr>
+        <w:ind w:left="360"/>
+      </w:pPr>
+      <w:r>
+        <w:t xml:space="preserve">By </w:t>
+      </w:r>
+      <w:r>
+        <w:t xml:space="preserve">integrating different systems </w:t>
+      </w:r>
+      <w:r>
+        <w:t>in this</w:t>
+      </w:r>
+      <w:r>
+        <w:t xml:space="preserve"> project</w:t>
+      </w:r>
+      <w:r>
+        <w:t>, I</w:t>
+      </w:r>
+      <w:r>
+        <w:t xml:space="preserve"> will </w:t>
+      </w:r>
+      <w:r>
+        <w:t>extend my learning enough to be of a LVL 7 standard and minimise the risk of not passing.</w:t>
+      </w:r>
+    </w:p>
+    <w:p>
+      <w:pPr>
+        <w:pStyle w:val="ListParagraph"/>
+      </w:pPr>
+    </w:p>
+    <w:p>
+      <w:pPr>
+        <w:pStyle w:val="ListParagraph"/>
+        <w:numPr>
+          <w:ilvl w:val="0"/>
+          <w:numId w:val="15"/>
+        </w:numPr>
+      </w:pPr>
+      <w:r>
+        <w:t xml:space="preserve">What if </w:t>
+      </w:r>
+      <w:r>
+        <w:t xml:space="preserve">problems arise </w:t>
+      </w:r>
+    </w:p>
+    <w:p>
+      <w:pPr>
+        <w:ind w:left="360"/>
+      </w:pPr>
+      <w:r>
+        <w:t xml:space="preserve">For different problems I can go to several people that may be able to help me. </w:t>
+      </w:r>
+      <w:r>
+        <w:t xml:space="preserve">For more technical questions I can ask Mike Lance, Craig </w:t>
+      </w:r>
+      <w:proofErr w:type="spellStart"/>
+      <w:r>
+        <w:t>Gray</w:t>
+      </w:r>
+      <w:proofErr w:type="spellEnd"/>
+      <w:r>
+        <w:t xml:space="preserve">, as well as the other programmers that I will be on site with. </w:t>
+      </w:r>
+      <w:r>
+        <w:t xml:space="preserve">For the more day to day operations and specific project help I can </w:t>
+      </w:r>
+      <w:r>
+        <w:t>get help from Lorna Webb. My academic supervisor is also available for any course work that I need to complete.</w:t>
+      </w:r>
+      <w:r>
+        <w:t xml:space="preserve"> By having multiple sources of help and information I am able to ensure the project can keep flowing and minimise the risk of it grinding to a halt. </w:t>
+      </w:r>
+    </w:p>
+    <w:p/>
+    <w:p>
+      <w:pPr>
+        <w:pStyle w:val="ListParagraph"/>
+        <w:numPr>
+          <w:ilvl w:val="0"/>
+          <w:numId w:val="15"/>
+        </w:numPr>
+      </w:pPr>
+      <w:r>
+        <w:t xml:space="preserve">Academic risk </w:t>
+      </w:r>
+    </w:p>
+    <w:p>
+      <w:pPr>
+        <w:ind w:left="360"/>
+      </w:pPr>
+      <w:r>
+        <w:t xml:space="preserve">By reporting to my academic supervisor each </w:t>
+      </w:r>
+      <w:r>
+        <w:t>week,</w:t>
+      </w:r>
+      <w:r>
+        <w:t xml:space="preserve"> I am able to make sure that I am </w:t>
+      </w:r>
+      <w:r>
+        <w:t xml:space="preserve">on top of my course work </w:t>
+      </w:r>
+      <w:r>
+        <w:t>and am keeping to my work plan. Progress will be proven to the supervisor each week to ensure that I do not get behind and have problems in the future when things are due.</w:t>
+      </w:r>
+    </w:p>
+    <w:p>
+      <w:pPr>
+        <w:pStyle w:val="ListParagraph"/>
+      </w:pPr>
+    </w:p>
+    <w:p>
+      <w:pPr>
+        <w:pStyle w:val="ListParagraph"/>
+        <w:numPr>
+          <w:ilvl w:val="0"/>
+          <w:numId w:val="15"/>
+        </w:numPr>
+      </w:pPr>
+      <w:r>
+        <w:t xml:space="preserve">Risk to </w:t>
+      </w:r>
+      <w:proofErr w:type="spellStart"/>
+      <w:r>
+        <w:t>Tourplan</w:t>
+      </w:r>
+      <w:proofErr w:type="spellEnd"/>
+    </w:p>
+    <w:p>
+      <w:pPr>
+        <w:ind w:left="360"/>
+      </w:pPr>
+      <w:r>
+        <w:t xml:space="preserve">I am </w:t>
+      </w:r>
+      <w:r>
+        <w:t xml:space="preserve">no risk </w:t>
+      </w:r>
+      <w:r>
+        <w:t xml:space="preserve">to </w:t>
+      </w:r>
+      <w:proofErr w:type="spellStart"/>
+      <w:r>
+        <w:t>Tourplan</w:t>
+      </w:r>
+      <w:proofErr w:type="spellEnd"/>
+      <w:r>
+        <w:t xml:space="preserve"> as a company </w:t>
+      </w:r>
+      <w:r>
+        <w:t xml:space="preserve">as I am </w:t>
+      </w:r>
+      <w:r>
+        <w:t xml:space="preserve">a </w:t>
+      </w:r>
+      <w:r>
+        <w:t xml:space="preserve">doing a </w:t>
+      </w:r>
+      <w:r>
+        <w:t>one off</w:t>
+      </w:r>
+      <w:r>
+        <w:t xml:space="preserve"> project. I will have to ensure that I keep up to security standards set by </w:t>
+      </w:r>
+      <w:proofErr w:type="spellStart"/>
+      <w:r>
+        <w:t>Tourplan</w:t>
+      </w:r>
+      <w:proofErr w:type="spellEnd"/>
+      <w:r>
+        <w:t xml:space="preserve"> so that their data and privacy remain intact.</w:t>
+      </w:r>
+      <w:r>
+        <w:t xml:space="preserve"> By having me in the office space I do not hold</w:t>
+      </w:r>
+      <w:r>
+        <w:t xml:space="preserve"> up </w:t>
+      </w:r>
+      <w:r>
+        <w:t xml:space="preserve">any other projects, and since I am working for free they do not have to worry </w:t>
+      </w:r>
+      <w:r>
+        <w:t xml:space="preserve">about </w:t>
+      </w:r>
+      <w:r>
+        <w:t xml:space="preserve">extra resources on me. </w:t>
+      </w:r>
+    </w:p>
+    <w:p/>
+    <w:p>
+      <w:pPr>
+        <w:pStyle w:val="ListParagraph"/>
+        <w:numPr>
+          <w:ilvl w:val="0"/>
+          <w:numId w:val="15"/>
+        </w:numPr>
+      </w:pPr>
+      <w:r>
+        <w:t>Ownership of code</w:t>
+      </w:r>
+    </w:p>
+    <w:p>
+      <w:pPr>
+        <w:ind w:left="360"/>
+      </w:pPr>
+      <w:r>
+        <w:lastRenderedPageBreak/>
+        <w:t xml:space="preserve">All code produced by projects for </w:t>
+      </w:r>
+      <w:proofErr w:type="spellStart"/>
+      <w:r>
+        <w:t>Tourplan</w:t>
+      </w:r>
+      <w:proofErr w:type="spellEnd"/>
+      <w:r>
+        <w:t xml:space="preserve"> or created using </w:t>
+      </w:r>
+      <w:proofErr w:type="spellStart"/>
+      <w:r>
+        <w:t>Tourplan’s</w:t>
+      </w:r>
+      <w:proofErr w:type="spellEnd"/>
+      <w:r>
+        <w:t xml:space="preserve"> resources </w:t>
+      </w:r>
+      <w:r>
+        <w:t xml:space="preserve">will automatically be owned by </w:t>
+      </w:r>
+      <w:proofErr w:type="spellStart"/>
+      <w:r>
+        <w:t>Tourplan</w:t>
+      </w:r>
+      <w:proofErr w:type="spellEnd"/>
+      <w:r>
+        <w:t>.</w:t>
+      </w:r>
+    </w:p>
+    <w:p/>
+    <w:p>
+      <w:pPr>
+        <w:pStyle w:val="ListParagraph"/>
+        <w:numPr>
+          <w:ilvl w:val="0"/>
+          <w:numId w:val="15"/>
+        </w:numPr>
+      </w:pPr>
+      <w:r>
+        <w:t>Ethics</w:t>
+      </w:r>
+    </w:p>
+    <w:p>
+      <w:pPr>
+        <w:ind w:left="360"/>
+      </w:pPr>
+      <w:r>
+        <w:t xml:space="preserve">There are no ethical issues or risks associated with this project. No other people are involved with the project outside of </w:t>
+      </w:r>
+      <w:r>
+        <w:t xml:space="preserve">the supervisors and Alex Trumic so there should not be any conflicts of interest. </w:t>
+      </w:r>
+    </w:p>
+    <w:p/>
+    <w:p>
+      <w:pPr>
+        <w:pStyle w:val="Heading2"/>
+      </w:pPr>
+      <w:r>
+        <w:t>Top 3</w:t>
+      </w:r>
+      <w:r>
+        <w:t xml:space="preserve"> Risks</w:t>
+      </w:r>
+    </w:p>
+    <w:p>
+      <w:r>
+        <w:t>The following list has been made by comparing the likelihood of the risk with the impact that it has on the factors around it.</w:t>
+      </w:r>
+    </w:p>
+    <w:p/>
+    <w:p>
+      <w:pPr>
+        <w:pStyle w:val="ListParagraph"/>
+        <w:numPr>
+          <w:ilvl w:val="0"/>
+          <w:numId w:val="18"/>
+        </w:numPr>
+      </w:pPr>
+      <w:r>
+        <w:t>Scale of the project</w:t>
+      </w:r>
+    </w:p>
+    <w:p>
+      <w:pPr>
+        <w:pStyle w:val="ListParagraph"/>
+        <w:numPr>
+          <w:ilvl w:val="0"/>
+          <w:numId w:val="18"/>
+        </w:numPr>
+      </w:pPr>
+      <w:r>
+        <w:t>Hard to maintain/update code</w:t>
+      </w:r>
+      <w:r>
+        <w:t xml:space="preserve"> upon completion</w:t>
+      </w:r>
+    </w:p>
+    <w:p>
+      <w:pPr>
+        <w:pStyle w:val="ListParagraph"/>
+        <w:numPr>
+          <w:ilvl w:val="0"/>
+          <w:numId w:val="18"/>
+        </w:numPr>
+      </w:pPr>
+      <w:r>
+        <w:t>Change of requirements</w:t>
+      </w:r>
+    </w:p>
+    <w:p/>
+    <w:p>
+      <w:pPr>
+        <w:pStyle w:val="Heading2"/>
+      </w:pPr>
+      <w:r>
+        <w:t>Example of Risk management plan</w:t>
+      </w:r>
+    </w:p>
+    <w:p/>
+    <w:p>
+      <w:pPr>
+        <w:pStyle w:val="Table-Heading"/>
+      </w:pPr>
+      <w:r>
+        <w:t>Risk Management Plan for : Scale of the project</w:t>
+      </w:r>
+    </w:p>
+    <w:tbl>
+      <w:tblPr>
+        <w:tblW w:w="0" w:type="auto"/>
+        <w:tblInd w:w="-162" w:type="dxa"/>
+        <w:tblBorders>
+          <w:top w:val="single" w:sz="12" w:space="0" w:color="auto"/>
+          <w:left w:val="single" w:sz="12" w:space="0" w:color="auto"/>
+          <w:bottom w:val="single" w:sz="12" w:space="0" w:color="auto"/>
+          <w:right w:val="single" w:sz="12" w:space="0" w:color="auto"/>
+          <w:insideH w:val="single" w:sz="6" w:space="0" w:color="auto"/>
+          <w:insideV w:val="single" w:sz="6" w:space="0" w:color="auto"/>
+        </w:tblBorders>
+        <w:tblLayout w:type="fixed"/>
+        <w:tblLook w:val="0000" w:firstRow="0" w:lastRow="0" w:firstColumn="0" w:lastColumn="0" w:noHBand="0" w:noVBand="0"/>
+      </w:tblPr>
+      <w:tblGrid>
+        <w:gridCol w:w="1273"/>
+        <w:gridCol w:w="8717"/>
+      </w:tblGrid>
+      <w:tr>
+        <w:tblPrEx>
+          <w:tblCellMar>
+            <w:top w:w="0" w:type="dxa"/>
+            <w:bottom w:w="0" w:type="dxa"/>
+          </w:tblCellMar>
+        </w:tblPrEx>
+        <w:trPr>
+          <w:cantSplit/>
+        </w:trPr>
+        <w:tc>
+          <w:tcPr>
+            <w:tcW w:w="1273" w:type="dxa"/>
+          </w:tcPr>
+          <w:p>
+            <w:pPr>
+              <w:pStyle w:val="Table-Text"/>
+              <w:rPr>
+                <w:b/>
+                <w:i/>
+                <w:sz w:val="24"/>
+              </w:rPr>
+            </w:pPr>
+            <w:r>
+              <w:rPr>
+                <w:b/>
+                <w:i/>
+                <w:sz w:val="24"/>
+              </w:rPr>
+              <w:t>Why?</w:t>
+            </w:r>
+          </w:p>
+        </w:tc>
+        <w:tc>
+          <w:tcPr>
+            <w:tcW w:w="8717" w:type="dxa"/>
+          </w:tcPr>
+          <w:p>
+            <w:pPr>
+              <w:pStyle w:val="Table-Text"/>
+            </w:pPr>
+            <w:r>
+              <w:t xml:space="preserve">After analysis of the risks involved with the project it was found that the biggest risk to this projects failure will be its size. </w:t>
+            </w:r>
+            <w:r>
+              <w:t>Completing the project is the major objective and if the project ends up bigger than anticipated then it can accumulate into higher costs and unplanned scheduling</w:t>
+            </w:r>
+          </w:p>
+        </w:tc>
+      </w:tr>
+      <w:tr>
+        <w:tblPrEx>
+          <w:tblCellMar>
+            <w:top w:w="0" w:type="dxa"/>
+            <w:bottom w:w="0" w:type="dxa"/>
+          </w:tblCellMar>
+        </w:tblPrEx>
+        <w:trPr>
+          <w:cantSplit/>
+        </w:trPr>
+        <w:tc>
+          <w:tcPr>
+            <w:tcW w:w="1273" w:type="dxa"/>
+          </w:tcPr>
+          <w:p>
+            <w:pPr>
+              <w:pStyle w:val="Table-Text"/>
+              <w:rPr>
+                <w:b/>
+                <w:i/>
+                <w:sz w:val="24"/>
+              </w:rPr>
+            </w:pPr>
+            <w:r>
+              <w:rPr>
+                <w:b/>
+                <w:i/>
+                <w:sz w:val="24"/>
+              </w:rPr>
+              <w:t>How?</w:t>
+            </w:r>
+          </w:p>
+        </w:tc>
+        <w:tc>
+          <w:tcPr>
+            <w:tcW w:w="8717" w:type="dxa"/>
+          </w:tcPr>
+          <w:p>
+            <w:pPr>
+              <w:pStyle w:val="Table-Text"/>
+            </w:pPr>
+            <w:r>
+              <w:t xml:space="preserve">By putting procedures in place, the monitoring of the progress of the project can be kept in check. </w:t>
+            </w:r>
+            <w:r>
+              <w:t xml:space="preserve">By constantly keeping an eye on what stage the project is on it will be difficult to fall behind </w:t>
+            </w:r>
+            <w:r>
+              <w:t xml:space="preserve">schedule </w:t>
+            </w:r>
+            <w:r>
+              <w:t>and not be aware of it.</w:t>
+            </w:r>
+          </w:p>
+        </w:tc>
+      </w:tr>
+      <w:tr>
+        <w:tblPrEx>
+          <w:tblCellMar>
+            <w:top w:w="0" w:type="dxa"/>
+            <w:bottom w:w="0" w:type="dxa"/>
+          </w:tblCellMar>
+        </w:tblPrEx>
+        <w:trPr>
+          <w:cantSplit/>
+        </w:trPr>
+        <w:tc>
+          <w:tcPr>
+            <w:tcW w:w="1273" w:type="dxa"/>
+          </w:tcPr>
+          <w:p>
+            <w:pPr>
+              <w:pStyle w:val="Table-Text"/>
+              <w:rPr>
+                <w:b/>
+                <w:i/>
+                <w:sz w:val="24"/>
+              </w:rPr>
+            </w:pPr>
+            <w:r>
+              <w:rPr>
+                <w:b/>
+                <w:i/>
+                <w:sz w:val="24"/>
+              </w:rPr>
+              <w:t>What?</w:t>
+            </w:r>
+          </w:p>
+        </w:tc>
+        <w:tc>
+          <w:tcPr>
+            <w:tcW w:w="8717" w:type="dxa"/>
+          </w:tcPr>
+          <w:p>
+            <w:pPr>
+              <w:pStyle w:val="Table-Text"/>
+            </w:pPr>
+            <w:r>
+              <w:t xml:space="preserve">We are addressing the risk in </w:t>
+            </w:r>
+            <w:r>
+              <w:t>2</w:t>
+            </w:r>
+            <w:r>
+              <w:t xml:space="preserve"> </w:t>
+            </w:r>
+            <w:r>
+              <w:t>specific ways:</w:t>
+            </w:r>
+          </w:p>
+          <w:p>
+            <w:pPr>
+              <w:pStyle w:val="Table-Text"/>
+              <w:numPr>
+                <w:ilvl w:val="0"/>
+                <w:numId w:val="16"/>
+              </w:numPr>
+            </w:pPr>
+            <w:r>
+              <w:t xml:space="preserve"> </w:t>
+            </w:r>
+            <w:r>
+              <w:t>Breakin</w:t>
+            </w:r>
+            <w:r>
+              <w:t>g down the project into phases</w:t>
+            </w:r>
+            <w:r>
+              <w:t>. A big project by itself can be intimidating and may require many resources. The main objective can also be lost in the details of a large project. By breaking down the project into easier to manage pieces, the work process should run more smoothly</w:t>
+            </w:r>
+            <w:r>
+              <w:t xml:space="preserve">. </w:t>
+            </w:r>
+            <w:r>
+              <w:t>By having the third phase as optional it allows unused resources and time to be used while not opening up a completely different project.</w:t>
+            </w:r>
+          </w:p>
+          <w:p>
+            <w:pPr>
+              <w:pStyle w:val="Table-Text"/>
+              <w:numPr>
+                <w:ilvl w:val="0"/>
+                <w:numId w:val="16"/>
+              </w:numPr>
+            </w:pPr>
+            <w:r>
+              <w:t xml:space="preserve"> </w:t>
+            </w:r>
+            <w:r>
+              <w:t>Large</w:t>
+            </w:r>
+            <w:r>
+              <w:t xml:space="preserve"> emphasis on planning</w:t>
+            </w:r>
+            <w:r>
+              <w:t xml:space="preserve"> and recording progr</w:t>
+            </w:r>
+            <w:r>
+              <w:t>ess</w:t>
+            </w:r>
+            <w:r>
+              <w:t>. Planning is very important with large projects as it allows the breakdown and creation of how problems are actually going to be solved. These problems have to be given time limits in the planning stage so that the rest of the project is finished on time. When these time limits are exceeded then there is the possibility of running out of time.</w:t>
+            </w:r>
+            <w:bookmarkStart w:id="0" w:name="_GoBack"/>
+            <w:bookmarkEnd w:id="0"/>
+          </w:p>
+          <w:p>
+            <w:pPr>
+              <w:pStyle w:val="Table-Text"/>
+            </w:pPr>
+            <w:r>
+              <w:t>We'll upgrade this risk to a higher level if any of the following conditions become true:</w:t>
+            </w:r>
+          </w:p>
+          <w:p>
+            <w:pPr>
+              <w:pStyle w:val="Table-Text"/>
+              <w:numPr>
+                <w:ilvl w:val="0"/>
+                <w:numId w:val="17"/>
+              </w:numPr>
+            </w:pPr>
+            <w:r>
+              <w:t xml:space="preserve"> </w:t>
+            </w:r>
+            <w:r>
+              <w:t>M</w:t>
+            </w:r>
+            <w:r>
+              <w:t>ore requirements</w:t>
+            </w:r>
+            <w:r>
+              <w:t xml:space="preserve"> are </w:t>
+            </w:r>
+            <w:r>
+              <w:t>added to</w:t>
+            </w:r>
+            <w:r>
+              <w:t xml:space="preserve"> the scope</w:t>
+            </w:r>
+          </w:p>
+          <w:p>
+            <w:pPr>
+              <w:pStyle w:val="Table-Text"/>
+              <w:numPr>
+                <w:ilvl w:val="0"/>
+                <w:numId w:val="17"/>
+              </w:numPr>
+            </w:pPr>
+            <w:r>
+              <w:t xml:space="preserve"> </w:t>
+            </w:r>
+            <w:r>
+              <w:t xml:space="preserve">Estimated time on </w:t>
+            </w:r>
+            <w:r>
+              <w:t>phases</w:t>
+            </w:r>
+            <w:r>
+              <w:t xml:space="preserve"> take longer</w:t>
+            </w:r>
+          </w:p>
+        </w:tc>
+      </w:tr>
+      <w:tr>
+        <w:tblPrEx>
+          <w:tblCellMar>
+            <w:top w:w="0" w:type="dxa"/>
+            <w:bottom w:w="0" w:type="dxa"/>
+          </w:tblCellMar>
+        </w:tblPrEx>
+        <w:trPr>
+          <w:cantSplit/>
+        </w:trPr>
+        <w:tc>
+          <w:tcPr>
+            <w:tcW w:w="1273" w:type="dxa"/>
+          </w:tcPr>
+          <w:p>
+            <w:pPr>
+              <w:pStyle w:val="Table-Text"/>
+              <w:rPr>
+                <w:b/>
+                <w:i/>
+                <w:sz w:val="24"/>
+              </w:rPr>
+            </w:pPr>
+            <w:r>
+              <w:rPr>
+                <w:b/>
+                <w:i/>
+                <w:sz w:val="24"/>
+              </w:rPr>
+              <w:t>Who?</w:t>
+            </w:r>
+          </w:p>
+        </w:tc>
+        <w:tc>
+          <w:tcPr>
+            <w:tcW w:w="8717" w:type="dxa"/>
+          </w:tcPr>
+          <w:p>
+            <w:pPr>
+              <w:pStyle w:val="Table-Text"/>
+            </w:pPr>
+            <w:r>
+              <w:t>The Industrial supervisor will be notified immediately of there being any risk of the project being too big, as they will have to change the project or withdraw its availability.</w:t>
+            </w:r>
+          </w:p>
+          <w:p>
+            <w:pPr>
+              <w:pStyle w:val="Table-Text"/>
+            </w:pPr>
+            <w:r>
+              <w:t xml:space="preserve">The academic supervisor will have to be convinced every week by myself that </w:t>
+            </w:r>
+            <w:r>
+              <w:t>the project manager is</w:t>
+            </w:r>
+            <w:r>
+              <w:t xml:space="preserve"> on schedule and that nothing has changed with the scope.  </w:t>
+            </w:r>
+          </w:p>
+          <w:p>
+            <w:pPr>
+              <w:pStyle w:val="Table-Text"/>
+            </w:pPr>
+            <w:r>
+              <w:t>The project manager is in charge of making sure the project stays on task and any changes are made aware to the Industry and Academic supervisors.</w:t>
+            </w:r>
+          </w:p>
+          <w:p>
+            <w:pPr>
+              <w:pStyle w:val="Table-Text"/>
+            </w:pPr>
+          </w:p>
+        </w:tc>
+      </w:tr>
+      <w:tr>
+        <w:tblPrEx>
+          <w:tblCellMar>
+            <w:top w:w="0" w:type="dxa"/>
+            <w:bottom w:w="0" w:type="dxa"/>
+          </w:tblCellMar>
+        </w:tblPrEx>
+        <w:trPr>
+          <w:cantSplit/>
+        </w:trPr>
+        <w:tc>
+          <w:tcPr>
+            <w:tcW w:w="1273" w:type="dxa"/>
+          </w:tcPr>
+          <w:p>
+            <w:pPr>
+              <w:pStyle w:val="Table-Text"/>
+              <w:rPr>
+                <w:b/>
+                <w:i/>
+                <w:sz w:val="24"/>
+              </w:rPr>
+            </w:pPr>
+            <w:r>
+              <w:rPr>
+                <w:b/>
+                <w:i/>
+                <w:sz w:val="24"/>
+              </w:rPr>
+              <w:t>When?</w:t>
+            </w:r>
+          </w:p>
+        </w:tc>
+        <w:tc>
+          <w:tcPr>
+            <w:tcW w:w="8717" w:type="dxa"/>
+          </w:tcPr>
+          <w:p>
+            <w:pPr>
+              <w:pStyle w:val="Table-Text"/>
+            </w:pPr>
+            <w:r>
+              <w:t xml:space="preserve">After each weekly meeting between the Academic supervisor and project manager </w:t>
+            </w:r>
+            <w:r>
+              <w:t xml:space="preserve">the severity of this risk will be assessed. The severity </w:t>
+            </w:r>
+            <w:r>
+              <w:t xml:space="preserve">can increase or decrease based on the </w:t>
+            </w:r>
+            <w:r>
+              <w:t>week’s</w:t>
+            </w:r>
+            <w:r>
+              <w:t xml:space="preserve"> events.</w:t>
+            </w:r>
+          </w:p>
+          <w:p>
+            <w:pPr>
+              <w:pStyle w:val="Table-Text"/>
+            </w:pPr>
+          </w:p>
+        </w:tc>
+      </w:tr>
+      <w:tr>
+        <w:tblPrEx>
+          <w:tblCellMar>
+            <w:top w:w="0" w:type="dxa"/>
+            <w:bottom w:w="0" w:type="dxa"/>
+          </w:tblCellMar>
+        </w:tblPrEx>
+        <w:trPr>
+          <w:cantSplit/>
+        </w:trPr>
+        <w:tc>
+          <w:tcPr>
+            <w:tcW w:w="1273" w:type="dxa"/>
+          </w:tcPr>
+          <w:p>
+            <w:pPr>
+              <w:pStyle w:val="Table-Text"/>
+              <w:rPr>
+                <w:b/>
+                <w:i/>
+                <w:sz w:val="24"/>
+              </w:rPr>
+            </w:pPr>
+            <w:r>
+              <w:rPr>
+                <w:b/>
+                <w:i/>
+                <w:sz w:val="24"/>
+              </w:rPr>
+              <w:t>How much?</w:t>
+            </w:r>
+          </w:p>
+        </w:tc>
+        <w:tc>
+          <w:tcPr>
+            <w:tcW w:w="8717" w:type="dxa"/>
+          </w:tcPr>
+          <w:p>
+            <w:pPr>
+              <w:pStyle w:val="Table-Text"/>
+            </w:pPr>
+            <w:r>
+              <w:t xml:space="preserve">The estimated cost of managing this risk will come with extra time being put in by the project manager to plan the project as well as the extra discussions with the </w:t>
+            </w:r>
+            <w:r>
+              <w:t>Academic</w:t>
+            </w:r>
+            <w:r>
+              <w:t xml:space="preserve"> supervisor. </w:t>
+            </w:r>
+            <w:r>
+              <w:t>2 full days extra planning as well as 6 hours roughly total contact time between project manager and academic supervisor on this issue.</w:t>
+            </w:r>
+          </w:p>
+        </w:tc>
+      </w:tr>
+    </w:tbl>
     <w:p/>
     <w:p/>
-    <w:p/>
-    <w:p>
-      <w:r>
-        <w:t>Size</w:t>
-      </w:r>
-    </w:p>
-    <w:p>
-      <w:r>
-        <w:t xml:space="preserve">With the project being split into 3 phases it is easier to break down </w:t>
-      </w:r>
-      <w:r>
-        <w:t>and understand what</w:t>
-      </w:r>
-      <w:r>
-        <w:t xml:space="preserve"> needs to be d</w:t>
-      </w:r>
-      <w:r>
-        <w:t>one at every point. If I have completed the two phases that must be completed by the 288 hour mark then I will be able to start the third phase which means less of a risk of wasted time.</w:t>
-      </w:r>
-    </w:p>
-    <w:p/>
-    <w:p>
-      <w:r>
-        <w:t xml:space="preserve">LVL7 </w:t>
-      </w:r>
-      <w:r>
-        <w:t>standard</w:t>
-      </w:r>
-    </w:p>
-    <w:p>
-      <w:r>
-        <w:t xml:space="preserve">By </w:t>
-      </w:r>
-      <w:r>
-        <w:t xml:space="preserve">integrating different systems </w:t>
-      </w:r>
-      <w:r>
-        <w:t>in this</w:t>
-      </w:r>
-      <w:r>
-        <w:t xml:space="preserve"> project</w:t>
-      </w:r>
-      <w:r>
-        <w:t>, I</w:t>
-      </w:r>
-      <w:r>
-        <w:t xml:space="preserve"> will </w:t>
-      </w:r>
-      <w:r>
-        <w:t>extend my learning enough to be of a LVL 7 standard and minimise the risk of not passing.</w:t>
-      </w:r>
-    </w:p>
-    <w:p>
-      <w:pPr>
-        <w:pStyle w:val="ListParagraph"/>
-      </w:pPr>
-    </w:p>
-    <w:p>
-      <w:r>
-        <w:t xml:space="preserve">What if </w:t>
-      </w:r>
-      <w:r>
-        <w:t xml:space="preserve">problems arise </w:t>
-      </w:r>
-    </w:p>
-    <w:p>
-      <w:r>
-        <w:t xml:space="preserve">For different problems I can go to several people that may be able to help me. </w:t>
-      </w:r>
-      <w:r>
-        <w:t xml:space="preserve">For more technical questions I can ask Mike Lance, Craig Gray, as well as the other programmers that I will be on site with. </w:t>
-      </w:r>
-      <w:r>
-        <w:t xml:space="preserve">For the more day to day operations and specific project help I can </w:t>
-      </w:r>
-      <w:r>
-        <w:t>get help from Lorna Webb. My academic supervisor is also available for any course work that I need to complete.</w:t>
-      </w:r>
-      <w:r>
-        <w:t xml:space="preserve"> By having multiple sources of help and information I am able to ensure the project can keep flowing and minimise the risk of it grinding to a halt. </w:t>
-      </w:r>
-    </w:p>
-    <w:p/>
-    <w:p>
-      <w:r>
-        <w:t xml:space="preserve">Academic risk </w:t>
-      </w:r>
-    </w:p>
-    <w:p>
-      <w:r>
-        <w:t xml:space="preserve">By reporting to my academic supervisor each </w:t>
-      </w:r>
-      <w:r>
-        <w:t>week,</w:t>
-      </w:r>
-      <w:r>
-        <w:t xml:space="preserve"> I am able to make sure that I am </w:t>
-      </w:r>
-      <w:r>
-        <w:t xml:space="preserve">on top of my course work </w:t>
-      </w:r>
-      <w:r>
-        <w:t>and am keeping to my work plan. Progress will be proven to the supervisor each week to ensure that I do not get behind and have problems in the future when things are due.</w:t>
-      </w:r>
-    </w:p>
-    <w:p>
-      <w:pPr>
-        <w:pStyle w:val="ListParagraph"/>
-      </w:pPr>
-    </w:p>
-    <w:p>
-      <w:r>
-        <w:t xml:space="preserve">Risk to </w:t>
-      </w:r>
-      <w:r>
-        <w:t>Tourplan</w:t>
-      </w:r>
-    </w:p>
-    <w:p>
-      <w:r>
-        <w:t xml:space="preserve">I am </w:t>
-      </w:r>
-      <w:r>
-        <w:t xml:space="preserve">no risk </w:t>
-      </w:r>
-      <w:r>
-        <w:t xml:space="preserve">to Tourplan as a company </w:t>
-      </w:r>
-      <w:r>
-        <w:t xml:space="preserve">as I am </w:t>
-      </w:r>
-      <w:r>
-        <w:t xml:space="preserve">a </w:t>
-      </w:r>
-      <w:r>
-        <w:t xml:space="preserve">doing a </w:t>
-      </w:r>
-      <w:r>
-        <w:t>one off</w:t>
-      </w:r>
-      <w:r>
-        <w:t xml:space="preserve"> project. I will have to ensure that I keep up to security standards set by Tourplan so that their data and privacy remain intact.</w:t>
-      </w:r>
-      <w:r>
-        <w:t xml:space="preserve"> By having me in the office space I do not hold</w:t>
-      </w:r>
-      <w:r>
-        <w:t xml:space="preserve"> up </w:t>
-      </w:r>
-      <w:r>
-        <w:t xml:space="preserve">any other projects, and since I am working for free they do not have to worry </w:t>
-      </w:r>
-      <w:r>
-        <w:t xml:space="preserve">about </w:t>
-      </w:r>
-      <w:r>
-        <w:t xml:space="preserve">extra resources on me. </w:t>
-      </w:r>
-    </w:p>
-    <w:p/>
-    <w:p>
-      <w:r>
-        <w:t>Ownership of code</w:t>
-      </w:r>
-    </w:p>
-    <w:p>
-      <w:r>
-        <w:t xml:space="preserve">All code produced by projects for </w:t>
-      </w:r>
-      <w:r>
-        <w:t xml:space="preserve">Tourplan or created using Tourplan’s resources </w:t>
-      </w:r>
-      <w:r>
-        <w:t>will automatically be owned by Tourplan.</w:t>
-      </w:r>
-    </w:p>
-    <w:p/>
-    <w:p>
-      <w:r>
-        <w:t>Ethics</w:t>
-      </w:r>
-    </w:p>
-    <w:p>
-      <w:r>
-        <w:t xml:space="preserve">There are no ethical issues or risks associated with this project. No other people are involved with the project outside of </w:t>
-      </w:r>
-      <w:r>
-        <w:t xml:space="preserve">the supervisors and Alex Trumic so there should not be any conflicts of interest. </w:t>
-      </w:r>
-    </w:p>
     <w:p>
       <w:pPr>
         <w:pStyle w:val="Heading1"/>
       </w:pPr>
       <w:r>
-        <w:lastRenderedPageBreak/>
         <w:t>Industry Project Phases</w:t>
       </w:r>
     </w:p>
@@ -1584,7 +2533,23 @@
     </w:p>
     <w:p>
       <w:r>
-        <w:t xml:space="preserve">Write a new ‘Mapping’ application which reads GIATA propertyIDs (from a downloaded CSV or XML structured file), matches the GIATA property to the Tourplan property (tourism product supplier), and records the GIATA property ID against the supplier The above application will only be run by user controlled initiation. </w:t>
+        <w:t xml:space="preserve">Write a new ‘Mapping’ application which reads GIATA </w:t>
+      </w:r>
+      <w:proofErr w:type="spellStart"/>
+      <w:r>
+        <w:t>propertyIDs</w:t>
+      </w:r>
+      <w:proofErr w:type="spellEnd"/>
+      <w:r>
+        <w:t xml:space="preserve"> (from a downloaded CSV or XML structured file), matches the GIATA property to the </w:t>
+      </w:r>
+      <w:proofErr w:type="spellStart"/>
+      <w:r>
+        <w:t>Tourplan</w:t>
+      </w:r>
+      <w:proofErr w:type="spellEnd"/>
+      <w:r>
+        <w:t xml:space="preserve"> property (tourism product supplier), and records the GIATA property ID against the supplier The above application will only be run by user controlled initiation. </w:t>
       </w:r>
     </w:p>
     <w:p>
@@ -1597,7 +2562,47 @@
     </w:p>
     <w:p>
       <w:r>
-        <w:t xml:space="preserve">Write a new ‘Content’ application that extracts the primary GIATA property description via the GIATA API http://www.ghgml.giatamedia.com/webservice/specs/ and uploads it into each client’s Tourplan system via the Tourplan productConnect API http://wiki.tourplan.com/display/HOS/product-connect-3-10-000 The above application will must be able to be run on a scheduled (eg nightly) basis and also ondemand (via user controlled initiation) </w:t>
+        <w:t xml:space="preserve">Write a new ‘Content’ application that extracts the primary GIATA property description via the GIATA API http://www.ghgml.giatamedia.com/webservice/specs/ and uploads it into each client’s </w:t>
+      </w:r>
+      <w:proofErr w:type="spellStart"/>
+      <w:r>
+        <w:t>Tourplan</w:t>
+      </w:r>
+      <w:proofErr w:type="spellEnd"/>
+      <w:r>
+        <w:t xml:space="preserve"> system via the </w:t>
+      </w:r>
+      <w:proofErr w:type="spellStart"/>
+      <w:r>
+        <w:t>Tourplan</w:t>
+      </w:r>
+      <w:proofErr w:type="spellEnd"/>
+      <w:r>
+        <w:t xml:space="preserve"> </w:t>
+      </w:r>
+      <w:proofErr w:type="spellStart"/>
+      <w:r>
+        <w:t>productConnect</w:t>
+      </w:r>
+      <w:proofErr w:type="spellEnd"/>
+      <w:r>
+        <w:t xml:space="preserve"> API http://wiki.tourplan.com/display/HOS/product-connect-3-10-000 The above application will must be able to be run on a scheduled (</w:t>
+      </w:r>
+      <w:proofErr w:type="spellStart"/>
+      <w:r>
+        <w:t>eg</w:t>
+      </w:r>
+      <w:proofErr w:type="spellEnd"/>
+      <w:r>
+        <w:t xml:space="preserve"> nightly) basis and also </w:t>
+      </w:r>
+      <w:proofErr w:type="spellStart"/>
+      <w:r>
+        <w:t>ondemand</w:t>
+      </w:r>
+      <w:proofErr w:type="spellEnd"/>
+      <w:r>
+        <w:t xml:space="preserve"> (via user controlled initiation) </w:t>
       </w:r>
     </w:p>
     <w:p>
@@ -1616,7 +2621,7 @@
     <w:p/>
     <w:p>
       <w:pPr>
-        <w:pStyle w:val="Heading2"/>
+        <w:pStyle w:val="Heading1"/>
       </w:pPr>
       <w:r>
         <w:t xml:space="preserve">Phase </w:t>
@@ -1641,7 +2646,31 @@
         <w:pStyle w:val="NoSpacing"/>
       </w:pPr>
       <w:r>
-        <w:t xml:space="preserve">GIATA properties each have a unique propertyID. These propertyIDs will need recorded in the clients Tourplan system against the associated supplier (property), so that we can then use the GIATA API to download the content for those properties. </w:t>
+        <w:t xml:space="preserve">GIATA properties each have a unique </w:t>
+      </w:r>
+      <w:proofErr w:type="spellStart"/>
+      <w:r>
+        <w:t>propertyID</w:t>
+      </w:r>
+      <w:proofErr w:type="spellEnd"/>
+      <w:r>
+        <w:t xml:space="preserve">. These </w:t>
+      </w:r>
+      <w:proofErr w:type="spellStart"/>
+      <w:r>
+        <w:t>propertyIDs</w:t>
+      </w:r>
+      <w:proofErr w:type="spellEnd"/>
+      <w:r>
+        <w:t xml:space="preserve"> will need recorded in the clients </w:t>
+      </w:r>
+      <w:proofErr w:type="spellStart"/>
+      <w:r>
+        <w:t>Tourplan</w:t>
+      </w:r>
+      <w:proofErr w:type="spellEnd"/>
+      <w:r>
+        <w:t xml:space="preserve"> system against the associated supplier (property), so that we can then use the GIATA API to download the content for those properties. </w:t>
       </w:r>
     </w:p>
     <w:p>
@@ -1667,7 +2696,23 @@
         <w:ind w:left="720"/>
       </w:pPr>
       <w:r>
-        <w:t xml:space="preserve">b) Read a list Tourplan suppliers (extracted via productConnect) </w:t>
+        <w:t xml:space="preserve">b) Read a list </w:t>
+      </w:r>
+      <w:proofErr w:type="spellStart"/>
+      <w:r>
+        <w:t>Tourplan</w:t>
+      </w:r>
+      <w:proofErr w:type="spellEnd"/>
+      <w:r>
+        <w:t xml:space="preserve"> suppliers (extracted via </w:t>
+      </w:r>
+      <w:proofErr w:type="spellStart"/>
+      <w:r>
+        <w:t>productConnect</w:t>
+      </w:r>
+      <w:proofErr w:type="spellEnd"/>
+      <w:r>
+        <w:t xml:space="preserve">) </w:t>
       </w:r>
     </w:p>
     <w:p>
@@ -1676,7 +2721,15 @@
         <w:ind w:left="720"/>
       </w:pPr>
       <w:r>
-        <w:t xml:space="preserve">c) Match the GIATA property to the Tourplan supplier by closest match of property name and city) </w:t>
+        <w:t xml:space="preserve">c) Match the GIATA property to the </w:t>
+      </w:r>
+      <w:proofErr w:type="spellStart"/>
+      <w:r>
+        <w:t>Tourplan</w:t>
+      </w:r>
+      <w:proofErr w:type="spellEnd"/>
+      <w:r>
+        <w:t xml:space="preserve"> supplier by closest match of property name and city) </w:t>
       </w:r>
     </w:p>
     <w:p>
@@ -1685,7 +2738,39 @@
         <w:ind w:left="720"/>
       </w:pPr>
       <w:r>
-        <w:t xml:space="preserve">d) Where a ‘match’ meets the minimum criteria record the GIATA propertyID against the Tourplan supplier (in a supplier note) using the Tourplan productConnect API. </w:t>
+        <w:t xml:space="preserve">d) Where a ‘match’ meets the minimum criteria record the GIATA </w:t>
+      </w:r>
+      <w:proofErr w:type="spellStart"/>
+      <w:r>
+        <w:t>propertyID</w:t>
+      </w:r>
+      <w:proofErr w:type="spellEnd"/>
+      <w:r>
+        <w:t xml:space="preserve"> against the </w:t>
+      </w:r>
+      <w:proofErr w:type="spellStart"/>
+      <w:r>
+        <w:t>Tourplan</w:t>
+      </w:r>
+      <w:proofErr w:type="spellEnd"/>
+      <w:r>
+        <w:t xml:space="preserve"> supplier (in a supplier note) using the </w:t>
+      </w:r>
+      <w:proofErr w:type="spellStart"/>
+      <w:r>
+        <w:t>Tourplan</w:t>
+      </w:r>
+      <w:proofErr w:type="spellEnd"/>
+      <w:r>
+        <w:t xml:space="preserve"> </w:t>
+      </w:r>
+      <w:proofErr w:type="spellStart"/>
+      <w:r>
+        <w:t>productConnect</w:t>
+      </w:r>
+      <w:proofErr w:type="spellEnd"/>
+      <w:r>
+        <w:t xml:space="preserve"> API. </w:t>
       </w:r>
     </w:p>
     <w:p>
@@ -1710,13 +2795,53 @@
         <w:ind w:left="720"/>
       </w:pPr>
       <w:r>
-        <w:t>- Read the list of GIATA propertyIDs from Tourplan using the T</w:t>
-      </w:r>
-      <w:r>
-        <w:t xml:space="preserve">ourplan productConnect XML API. </w:t>
-      </w:r>
-      <w:r>
-        <w:t xml:space="preserve">This will need to extract suppliers using the GetSupplier request </w:t>
+        <w:t xml:space="preserve">- Read the list of GIATA </w:t>
+      </w:r>
+      <w:proofErr w:type="spellStart"/>
+      <w:r>
+        <w:t>propertyIDs</w:t>
+      </w:r>
+      <w:proofErr w:type="spellEnd"/>
+      <w:r>
+        <w:t xml:space="preserve"> from </w:t>
+      </w:r>
+      <w:proofErr w:type="spellStart"/>
+      <w:r>
+        <w:t>Tourplan</w:t>
+      </w:r>
+      <w:proofErr w:type="spellEnd"/>
+      <w:r>
+        <w:t xml:space="preserve"> using the </w:t>
+      </w:r>
+      <w:proofErr w:type="spellStart"/>
+      <w:r>
+        <w:t>T</w:t>
+      </w:r>
+      <w:r>
+        <w:t>ourplan</w:t>
+      </w:r>
+      <w:proofErr w:type="spellEnd"/>
+      <w:r>
+        <w:t xml:space="preserve"> </w:t>
+      </w:r>
+      <w:proofErr w:type="spellStart"/>
+      <w:r>
+        <w:t>productConnect</w:t>
+      </w:r>
+      <w:proofErr w:type="spellEnd"/>
+      <w:r>
+        <w:t xml:space="preserve"> XML API. </w:t>
+      </w:r>
+      <w:r>
+        <w:t xml:space="preserve">This will need to extract suppliers using the </w:t>
+      </w:r>
+      <w:proofErr w:type="spellStart"/>
+      <w:r>
+        <w:t>GetSupplier</w:t>
+      </w:r>
+      <w:proofErr w:type="spellEnd"/>
+      <w:r>
+        <w:t xml:space="preserve"> request </w:t>
       </w:r>
     </w:p>
     <w:p>
@@ -1727,6 +2852,7 @@
       <w:r>
         <w:rPr>
           <w:noProof/>
+          <w:lang w:eastAsia="en-NZ"/>
         </w:rPr>
         <w:drawing>
           <wp:inline distT="0" distB="0" distL="0" distR="0" wp14:anchorId="53281435" wp14:editId="27DF0512">
@@ -1771,7 +2897,15 @@
         <w:ind w:firstLine="720"/>
       </w:pPr>
       <w:r>
-        <w:t xml:space="preserve">- Send the appropriate API request to GIATA for each GIATA propertyIDs </w:t>
+        <w:t xml:space="preserve">- Send the appropriate API request to GIATA for each GIATA </w:t>
+      </w:r>
+      <w:proofErr w:type="spellStart"/>
+      <w:r>
+        <w:t>propertyIDs</w:t>
+      </w:r>
+      <w:proofErr w:type="spellEnd"/>
+      <w:r>
+        <w:t xml:space="preserve"> </w:t>
       </w:r>
     </w:p>
     <w:p>
@@ -1780,7 +2914,23 @@
         <w:ind w:left="720"/>
       </w:pPr>
       <w:r>
-        <w:t xml:space="preserve">- Receive and parse the response from GIATA into the required productConnect format for updating Tourplan. At this stage we are only interested in uploading the primary property description from GIATA </w:t>
+        <w:t xml:space="preserve">- Receive and parse the response from GIATA into the required </w:t>
+      </w:r>
+      <w:proofErr w:type="spellStart"/>
+      <w:r>
+        <w:t>productConnect</w:t>
+      </w:r>
+      <w:proofErr w:type="spellEnd"/>
+      <w:r>
+        <w:t xml:space="preserve"> format for updating </w:t>
+      </w:r>
+      <w:proofErr w:type="spellStart"/>
+      <w:r>
+        <w:t>Tourplan</w:t>
+      </w:r>
+      <w:proofErr w:type="spellEnd"/>
+      <w:r>
+        <w:t xml:space="preserve">. At this stage we are only interested in uploading the primary property description from GIATA </w:t>
       </w:r>
     </w:p>
     <w:p>
@@ -1789,7 +2939,23 @@
         <w:ind w:firstLine="720"/>
       </w:pPr>
       <w:r>
-        <w:t xml:space="preserve">- Send the request to productConnect to update the property description into Tourplan </w:t>
+        <w:t xml:space="preserve">- Send the request to </w:t>
+      </w:r>
+      <w:proofErr w:type="spellStart"/>
+      <w:r>
+        <w:t>productConnect</w:t>
+      </w:r>
+      <w:proofErr w:type="spellEnd"/>
+      <w:r>
+        <w:t xml:space="preserve"> to update the property description into </w:t>
+      </w:r>
+      <w:proofErr w:type="spellStart"/>
+      <w:r>
+        <w:t>Tourplan</w:t>
+      </w:r>
+      <w:proofErr w:type="spellEnd"/>
+      <w:r>
+        <w:t xml:space="preserve"> </w:t>
       </w:r>
     </w:p>
     <w:p>
@@ -1828,7 +2994,24 @@
         <w:ind w:left="720"/>
       </w:pPr>
       <w:r>
-        <w:t>- Receive and parse the additional content including amenities, images and extra descriptions response from GIATA into the required productConnect format for updating Tourplan.</w:t>
+        <w:lastRenderedPageBreak/>
+        <w:t xml:space="preserve">- Receive and parse the additional content including amenities, images and extra descriptions response from GIATA into the required </w:t>
+      </w:r>
+      <w:proofErr w:type="spellStart"/>
+      <w:r>
+        <w:t>productConnect</w:t>
+      </w:r>
+      <w:proofErr w:type="spellEnd"/>
+      <w:r>
+        <w:t xml:space="preserve"> format for updating </w:t>
+      </w:r>
+      <w:proofErr w:type="spellStart"/>
+      <w:r>
+        <w:t>Tourplan</w:t>
+      </w:r>
+      <w:proofErr w:type="spellEnd"/>
+      <w:r>
+        <w:t>.</w:t>
       </w:r>
     </w:p>
     <w:p>
@@ -1842,8 +3025,21 @@
         <w:tab/>
       </w:r>
       <w:r>
-        <w:t>- Send the request to productConnect to update the content into Tourplan</w:t>
-      </w:r>
+        <w:t xml:space="preserve">- Send the request to </w:t>
+      </w:r>
+      <w:proofErr w:type="spellStart"/>
+      <w:r>
+        <w:t>productConnect</w:t>
+      </w:r>
+      <w:proofErr w:type="spellEnd"/>
+      <w:r>
+        <w:t xml:space="preserve"> to update the content into </w:t>
+      </w:r>
+      <w:proofErr w:type="spellStart"/>
+      <w:r>
+        <w:t>Tourplan</w:t>
+      </w:r>
+      <w:proofErr w:type="spellEnd"/>
     </w:p>
     <w:p>
       <w:pPr>
@@ -2665,7 +3861,15 @@
         <w:tab/>
       </w:r>
       <w:r>
-        <w:t>BCIS290 Ass1 : 24 September</w:t>
+        <w:t xml:space="preserve">BCIS290 </w:t>
+      </w:r>
+      <w:proofErr w:type="gramStart"/>
+      <w:r>
+        <w:t>Ass1 :</w:t>
+      </w:r>
+      <w:proofErr w:type="gramEnd"/>
+      <w:r>
+        <w:t xml:space="preserve"> 24 September</w:t>
       </w:r>
     </w:p>
     <w:p>
@@ -2674,7 +3878,15 @@
       </w:pPr>
       <w:r>
         <w:tab/>
-        <w:t>BCIS290 Ass2 : 26 November</w:t>
+        <w:t xml:space="preserve">BCIS290 </w:t>
+      </w:r>
+      <w:proofErr w:type="gramStart"/>
+      <w:r>
+        <w:t>Ass2 :</w:t>
+      </w:r>
+      <w:proofErr w:type="gramEnd"/>
+      <w:r>
+        <w:t xml:space="preserve"> 26 November</w:t>
       </w:r>
     </w:p>
     <w:p/>
@@ -2835,7 +4047,15 @@
         </w:numPr>
       </w:pPr>
       <w:r>
-        <w:t xml:space="preserve">Access to Tourplan </w:t>
+        <w:t xml:space="preserve">Access to </w:t>
+      </w:r>
+      <w:proofErr w:type="spellStart"/>
+      <w:r>
+        <w:t>Tourplan</w:t>
+      </w:r>
+      <w:proofErr w:type="spellEnd"/>
+      <w:r>
+        <w:t xml:space="preserve"> </w:t>
       </w:r>
       <w:r>
         <w:t>system</w:t>
@@ -2850,6 +4070,7 @@
         </w:numPr>
       </w:pPr>
       <w:r>
+        <w:lastRenderedPageBreak/>
         <w:t xml:space="preserve">Access to </w:t>
       </w:r>
       <w:r>
@@ -2882,8 +4103,13 @@
           <w:numId w:val="4"/>
         </w:numPr>
       </w:pPr>
-      <w:r>
-        <w:t xml:space="preserve">Tourplan’s </w:t>
+      <w:proofErr w:type="spellStart"/>
+      <w:r>
+        <w:t>Tourplan’s</w:t>
+      </w:r>
+      <w:proofErr w:type="spellEnd"/>
+      <w:r>
+        <w:t xml:space="preserve"> </w:t>
       </w:r>
       <w:r>
         <w:t>time logging software</w:t>
@@ -2903,9 +4129,11 @@
           <w:numId w:val="4"/>
         </w:numPr>
       </w:pPr>
+      <w:proofErr w:type="spellStart"/>
       <w:r>
         <w:t>Tourplan</w:t>
       </w:r>
+      <w:proofErr w:type="spellEnd"/>
       <w:r>
         <w:t xml:space="preserve"> final </w:t>
       </w:r>
@@ -2924,8 +4152,13 @@
           <w:numId w:val="4"/>
         </w:numPr>
       </w:pPr>
-      <w:r>
-        <w:t>Tourplan testing environment</w:t>
+      <w:proofErr w:type="spellStart"/>
+      <w:r>
+        <w:t>Tourplan</w:t>
+      </w:r>
+      <w:proofErr w:type="spellEnd"/>
+      <w:r>
+        <w:t xml:space="preserve"> testing environment</w:t>
       </w:r>
       <w:r>
         <w:t xml:space="preserve"> + standards</w:t>
@@ -2945,8 +4178,18 @@
 </file>
 
 <file path=word/numbering.xml><?xml version="1.0" encoding="utf-8"?>
-<w:numbering xmlns:wpc="http://schemas.microsoft.com/office/word/2010/wordprocessingCanvas" xmlns:cx="http://schemas.microsoft.com/office/drawing/2014/chartex" xmlns:cx1="http://schemas.microsoft.com/office/drawing/2015/9/8/chartex" xmlns:cx2="http://schemas.microsoft.com/office/drawing/2015/10/21/chartex" xmlns:cx3="http://schemas.microsoft.com/office/drawing/2016/5/9/chartex" xmlns:cx4="http://schemas.microsoft.com/office/drawing/2016/5/10/chartex" xmlns:cx5="http://schemas.microsoft.com/office/drawing/2016/5/11/chartex" xmlns:cx6="http://schemas.microsoft.com/office/drawing/2016/5/12/chartex" xmlns:cx7="http://schemas.microsoft.com/office/drawing/2016/5/13/chartex" xmlns:cx8="http://schemas.microsoft.com/office/drawing/2016/5/14/chartex" xmlns:mc="http://schemas.openxmlformats.org/markup-compatibility/2006" xmlns:aink="http://schemas.microsoft.com/office/drawing/2016/ink" xmlns:am3d="http://schemas.microsoft.com/office/drawing/2017/model3d" xmlns:o="urn:schemas-microsoft-com:office:office" xmlns:r="http://schemas.openxmlformats.org/officeDocument/2006/relationships" xmlns:m="http://schemas.openxmlformats.org/officeDocument/2006/math" xmlns:v="urn:schemas-microsoft-com:vml" xmlns:wp14="http://schemas.microsoft.com/office/word/2010/wordprocessingDrawing" xmlns:wp="http://schemas.openxmlformats.org/drawingml/2006/wordprocessingDrawing" xmlns:w10="urn:schemas-microsoft-com:office:word" xmlns:w="http://schemas.openxmlformats.org/wordprocessingml/2006/main" xmlns:w14="http://schemas.microsoft.com/office/word/2010/wordml" xmlns:w15="http://schemas.microsoft.com/office/word/2012/wordml" xmlns:w16cid="http://schemas.microsoft.com/office/word/2016/wordml/cid" xmlns:w16se="http://schemas.microsoft.com/office/word/2015/wordml/symex" xmlns:wpg="http://schemas.microsoft.com/office/word/2010/wordprocessingGroup" xmlns:wpi="http://schemas.microsoft.com/office/word/2010/wordprocessingInk" xmlns:wne="http://schemas.microsoft.com/office/word/2006/wordml" xmlns:wps="http://schemas.microsoft.com/office/word/2010/wordprocessingShape" mc:Ignorable="w14 w15 w16se w16cid wp14">
+<w:numbering xmlns:wpc="http://schemas.microsoft.com/office/word/2010/wordprocessingCanvas" xmlns:cx="http://schemas.microsoft.com/office/drawing/2014/chartex" xmlns:cx1="http://schemas.microsoft.com/office/drawing/2015/9/8/chartex" xmlns:mc="http://schemas.openxmlformats.org/markup-compatibility/2006" xmlns:o="urn:schemas-microsoft-com:office:office" xmlns:r="http://schemas.openxmlformats.org/officeDocument/2006/relationships" xmlns:m="http://schemas.openxmlformats.org/officeDocument/2006/math" xmlns:v="urn:schemas-microsoft-com:vml" xmlns:wp14="http://schemas.microsoft.com/office/word/2010/wordprocessingDrawing" xmlns:wp="http://schemas.openxmlformats.org/drawingml/2006/wordprocessingDrawing" xmlns:w10="urn:schemas-microsoft-com:office:word" xmlns:w="http://schemas.openxmlformats.org/wordprocessingml/2006/main" xmlns:w14="http://schemas.microsoft.com/office/word/2010/wordml" xmlns:w15="http://schemas.microsoft.com/office/word/2012/wordml" xmlns:w16se="http://schemas.microsoft.com/office/word/2015/wordml/symex" xmlns:wpg="http://schemas.microsoft.com/office/word/2010/wordprocessingGroup" xmlns:wpi="http://schemas.microsoft.com/office/word/2010/wordprocessingInk" xmlns:wne="http://schemas.microsoft.com/office/word/2006/wordml" xmlns:wps="http://schemas.microsoft.com/office/word/2010/wordprocessingShape" mc:Ignorable="w14 w15 w16se wp14">
   <w:abstractNum w:abstractNumId="0" w15:restartNumberingAfterBreak="0">
+    <w:nsid w:val="FFFFFFFE"/>
+    <w:multiLevelType w:val="singleLevel"/>
+    <w:tmpl w:val="FFFFFFFF"/>
+    <w:lvl w:ilvl="0">
+      <w:numFmt w:val="decimal"/>
+      <w:lvlText w:val="*"/>
+      <w:lvlJc w:val="left"/>
+    </w:lvl>
+  </w:abstractNum>
+  <w:abstractNum w:abstractNumId="1" w15:restartNumberingAfterBreak="0">
     <w:nsid w:val="08B252AB"/>
     <w:multiLevelType w:val="hybridMultilevel"/>
     <w:tmpl w:val="C1DCC1CA"/>
@@ -3035,7 +4278,7 @@
       </w:pPr>
     </w:lvl>
   </w:abstractNum>
-  <w:abstractNum w:abstractNumId="1" w15:restartNumberingAfterBreak="0">
+  <w:abstractNum w:abstractNumId="2" w15:restartNumberingAfterBreak="0">
     <w:nsid w:val="0C537E5C"/>
     <w:multiLevelType w:val="hybridMultilevel"/>
     <w:tmpl w:val="9B022A46"/>
@@ -3124,7 +4367,96 @@
       </w:pPr>
     </w:lvl>
   </w:abstractNum>
-  <w:abstractNum w:abstractNumId="2" w15:restartNumberingAfterBreak="0">
+  <w:abstractNum w:abstractNumId="3" w15:restartNumberingAfterBreak="0">
+    <w:nsid w:val="103E5660"/>
+    <w:multiLevelType w:val="hybridMultilevel"/>
+    <w:tmpl w:val="2D08DFE6"/>
+    <w:lvl w:ilvl="0" w:tplc="14090011">
+      <w:start w:val="1"/>
+      <w:numFmt w:val="decimal"/>
+      <w:lvlText w:val="%1)"/>
+      <w:lvlJc w:val="left"/>
+      <w:pPr>
+        <w:ind w:left="720" w:hanging="360"/>
+      </w:pPr>
+      <w:rPr>
+        <w:rFonts w:hint="default"/>
+      </w:rPr>
+    </w:lvl>
+    <w:lvl w:ilvl="1" w:tplc="14090019" w:tentative="1">
+      <w:start w:val="1"/>
+      <w:numFmt w:val="lowerLetter"/>
+      <w:lvlText w:val="%2."/>
+      <w:lvlJc w:val="left"/>
+      <w:pPr>
+        <w:ind w:left="1440" w:hanging="360"/>
+      </w:pPr>
+    </w:lvl>
+    <w:lvl w:ilvl="2" w:tplc="1409001B" w:tentative="1">
+      <w:start w:val="1"/>
+      <w:numFmt w:val="lowerRoman"/>
+      <w:lvlText w:val="%3."/>
+      <w:lvlJc w:val="right"/>
+      <w:pPr>
+        <w:ind w:left="2160" w:hanging="180"/>
+      </w:pPr>
+    </w:lvl>
+    <w:lvl w:ilvl="3" w:tplc="1409000F" w:tentative="1">
+      <w:start w:val="1"/>
+      <w:numFmt w:val="decimal"/>
+      <w:lvlText w:val="%4."/>
+      <w:lvlJc w:val="left"/>
+      <w:pPr>
+        <w:ind w:left="2880" w:hanging="360"/>
+      </w:pPr>
+    </w:lvl>
+    <w:lvl w:ilvl="4" w:tplc="14090019" w:tentative="1">
+      <w:start w:val="1"/>
+      <w:numFmt w:val="lowerLetter"/>
+      <w:lvlText w:val="%5."/>
+      <w:lvlJc w:val="left"/>
+      <w:pPr>
+        <w:ind w:left="3600" w:hanging="360"/>
+      </w:pPr>
+    </w:lvl>
+    <w:lvl w:ilvl="5" w:tplc="1409001B" w:tentative="1">
+      <w:start w:val="1"/>
+      <w:numFmt w:val="lowerRoman"/>
+      <w:lvlText w:val="%6."/>
+      <w:lvlJc w:val="right"/>
+      <w:pPr>
+        <w:ind w:left="4320" w:hanging="180"/>
+      </w:pPr>
+    </w:lvl>
+    <w:lvl w:ilvl="6" w:tplc="1409000F" w:tentative="1">
+      <w:start w:val="1"/>
+      <w:numFmt w:val="decimal"/>
+      <w:lvlText w:val="%7."/>
+      <w:lvlJc w:val="left"/>
+      <w:pPr>
+        <w:ind w:left="5040" w:hanging="360"/>
+      </w:pPr>
+    </w:lvl>
+    <w:lvl w:ilvl="7" w:tplc="14090019" w:tentative="1">
+      <w:start w:val="1"/>
+      <w:numFmt w:val="lowerLetter"/>
+      <w:lvlText w:val="%8."/>
+      <w:lvlJc w:val="left"/>
+      <w:pPr>
+        <w:ind w:left="5760" w:hanging="360"/>
+      </w:pPr>
+    </w:lvl>
+    <w:lvl w:ilvl="8" w:tplc="1409001B" w:tentative="1">
+      <w:start w:val="1"/>
+      <w:numFmt w:val="lowerRoman"/>
+      <w:lvlText w:val="%9."/>
+      <w:lvlJc w:val="right"/>
+      <w:pPr>
+        <w:ind w:left="6480" w:hanging="180"/>
+      </w:pPr>
+    </w:lvl>
+  </w:abstractNum>
+  <w:abstractNum w:abstractNumId="4" w15:restartNumberingAfterBreak="0">
     <w:nsid w:val="12F446A7"/>
     <w:multiLevelType w:val="hybridMultilevel"/>
     <w:tmpl w:val="9802F9C2"/>
@@ -3213,7 +4545,96 @@
       </w:pPr>
     </w:lvl>
   </w:abstractNum>
-  <w:abstractNum w:abstractNumId="3" w15:restartNumberingAfterBreak="0">
+  <w:abstractNum w:abstractNumId="5" w15:restartNumberingAfterBreak="0">
+    <w:nsid w:val="333F294E"/>
+    <w:multiLevelType w:val="hybridMultilevel"/>
+    <w:tmpl w:val="5614CBDE"/>
+    <w:lvl w:ilvl="0" w:tplc="14090011">
+      <w:start w:val="1"/>
+      <w:numFmt w:val="decimal"/>
+      <w:lvlText w:val="%1)"/>
+      <w:lvlJc w:val="left"/>
+      <w:pPr>
+        <w:ind w:left="720" w:hanging="360"/>
+      </w:pPr>
+      <w:rPr>
+        <w:rFonts w:hint="default"/>
+      </w:rPr>
+    </w:lvl>
+    <w:lvl w:ilvl="1" w:tplc="14090019" w:tentative="1">
+      <w:start w:val="1"/>
+      <w:numFmt w:val="lowerLetter"/>
+      <w:lvlText w:val="%2."/>
+      <w:lvlJc w:val="left"/>
+      <w:pPr>
+        <w:ind w:left="1440" w:hanging="360"/>
+      </w:pPr>
+    </w:lvl>
+    <w:lvl w:ilvl="2" w:tplc="1409001B" w:tentative="1">
+      <w:start w:val="1"/>
+      <w:numFmt w:val="lowerRoman"/>
+      <w:lvlText w:val="%3."/>
+      <w:lvlJc w:val="right"/>
+      <w:pPr>
+        <w:ind w:left="2160" w:hanging="180"/>
+      </w:pPr>
+    </w:lvl>
+    <w:lvl w:ilvl="3" w:tplc="1409000F" w:tentative="1">
+      <w:start w:val="1"/>
+      <w:numFmt w:val="decimal"/>
+      <w:lvlText w:val="%4."/>
+      <w:lvlJc w:val="left"/>
+      <w:pPr>
+        <w:ind w:left="2880" w:hanging="360"/>
+      </w:pPr>
+    </w:lvl>
+    <w:lvl w:ilvl="4" w:tplc="14090019" w:tentative="1">
+      <w:start w:val="1"/>
+      <w:numFmt w:val="lowerLetter"/>
+      <w:lvlText w:val="%5."/>
+      <w:lvlJc w:val="left"/>
+      <w:pPr>
+        <w:ind w:left="3600" w:hanging="360"/>
+      </w:pPr>
+    </w:lvl>
+    <w:lvl w:ilvl="5" w:tplc="1409001B" w:tentative="1">
+      <w:start w:val="1"/>
+      <w:numFmt w:val="lowerRoman"/>
+      <w:lvlText w:val="%6."/>
+      <w:lvlJc w:val="right"/>
+      <w:pPr>
+        <w:ind w:left="4320" w:hanging="180"/>
+      </w:pPr>
+    </w:lvl>
+    <w:lvl w:ilvl="6" w:tplc="1409000F" w:tentative="1">
+      <w:start w:val="1"/>
+      <w:numFmt w:val="decimal"/>
+      <w:lvlText w:val="%7."/>
+      <w:lvlJc w:val="left"/>
+      <w:pPr>
+        <w:ind w:left="5040" w:hanging="360"/>
+      </w:pPr>
+    </w:lvl>
+    <w:lvl w:ilvl="7" w:tplc="14090019" w:tentative="1">
+      <w:start w:val="1"/>
+      <w:numFmt w:val="lowerLetter"/>
+      <w:lvlText w:val="%8."/>
+      <w:lvlJc w:val="left"/>
+      <w:pPr>
+        <w:ind w:left="5760" w:hanging="360"/>
+      </w:pPr>
+    </w:lvl>
+    <w:lvl w:ilvl="8" w:tplc="1409001B" w:tentative="1">
+      <w:start w:val="1"/>
+      <w:numFmt w:val="lowerRoman"/>
+      <w:lvlText w:val="%9."/>
+      <w:lvlJc w:val="right"/>
+      <w:pPr>
+        <w:ind w:left="6480" w:hanging="180"/>
+      </w:pPr>
+    </w:lvl>
+  </w:abstractNum>
+  <w:abstractNum w:abstractNumId="6" w15:restartNumberingAfterBreak="0">
     <w:nsid w:val="37F27996"/>
     <w:multiLevelType w:val="hybridMultilevel"/>
     <w:tmpl w:val="0E2AAF96"/>
@@ -3302,7 +4723,7 @@
       </w:pPr>
     </w:lvl>
   </w:abstractNum>
-  <w:abstractNum w:abstractNumId="4" w15:restartNumberingAfterBreak="0">
+  <w:abstractNum w:abstractNumId="7" w15:restartNumberingAfterBreak="0">
     <w:nsid w:val="44635442"/>
     <w:multiLevelType w:val="hybridMultilevel"/>
     <w:tmpl w:val="74EABA38"/>
@@ -3415,7 +4836,7 @@
       </w:rPr>
     </w:lvl>
   </w:abstractNum>
-  <w:abstractNum w:abstractNumId="5" w15:restartNumberingAfterBreak="0">
+  <w:abstractNum w:abstractNumId="8" w15:restartNumberingAfterBreak="0">
     <w:nsid w:val="48A071A3"/>
     <w:multiLevelType w:val="hybridMultilevel"/>
     <w:tmpl w:val="86445F92"/>
@@ -3504,7 +4925,96 @@
       </w:pPr>
     </w:lvl>
   </w:abstractNum>
-  <w:abstractNum w:abstractNumId="6" w15:restartNumberingAfterBreak="0">
+  <w:abstractNum w:abstractNumId="9" w15:restartNumberingAfterBreak="0">
+    <w:nsid w:val="4F9E24D3"/>
+    <w:multiLevelType w:val="hybridMultilevel"/>
+    <w:tmpl w:val="67B02030"/>
+    <w:lvl w:ilvl="0" w:tplc="14090011">
+      <w:start w:val="1"/>
+      <w:numFmt w:val="decimal"/>
+      <w:lvlText w:val="%1)"/>
+      <w:lvlJc w:val="left"/>
+      <w:pPr>
+        <w:ind w:left="720" w:hanging="360"/>
+      </w:pPr>
+      <w:rPr>
+        <w:rFonts w:hint="default"/>
+      </w:rPr>
+    </w:lvl>
+    <w:lvl w:ilvl="1" w:tplc="14090019" w:tentative="1">
+      <w:start w:val="1"/>
+      <w:numFmt w:val="lowerLetter"/>
+      <w:lvlText w:val="%2."/>
+      <w:lvlJc w:val="left"/>
+      <w:pPr>
+        <w:ind w:left="1440" w:hanging="360"/>
+      </w:pPr>
+    </w:lvl>
+    <w:lvl w:ilvl="2" w:tplc="1409001B" w:tentative="1">
+      <w:start w:val="1"/>
+      <w:numFmt w:val="lowerRoman"/>
+      <w:lvlText w:val="%3."/>
+      <w:lvlJc w:val="right"/>
+      <w:pPr>
+        <w:ind w:left="2160" w:hanging="180"/>
+      </w:pPr>
+    </w:lvl>
+    <w:lvl w:ilvl="3" w:tplc="1409000F" w:tentative="1">
+      <w:start w:val="1"/>
+      <w:numFmt w:val="decimal"/>
+      <w:lvlText w:val="%4."/>
+      <w:lvlJc w:val="left"/>
+      <w:pPr>
+        <w:ind w:left="2880" w:hanging="360"/>
+      </w:pPr>
+    </w:lvl>
+    <w:lvl w:ilvl="4" w:tplc="14090019" w:tentative="1">
+      <w:start w:val="1"/>
+      <w:numFmt w:val="lowerLetter"/>
+      <w:lvlText w:val="%5."/>
+      <w:lvlJc w:val="left"/>
+      <w:pPr>
+        <w:ind w:left="3600" w:hanging="360"/>
+      </w:pPr>
+    </w:lvl>
+    <w:lvl w:ilvl="5" w:tplc="1409001B" w:tentative="1">
+      <w:start w:val="1"/>
+      <w:numFmt w:val="lowerRoman"/>
+      <w:lvlText w:val="%6."/>
+      <w:lvlJc w:val="right"/>
+      <w:pPr>
+        <w:ind w:left="4320" w:hanging="180"/>
+      </w:pPr>
+    </w:lvl>
+    <w:lvl w:ilvl="6" w:tplc="1409000F" w:tentative="1">
+      <w:start w:val="1"/>
+      <w:numFmt w:val="decimal"/>
+      <w:lvlText w:val="%7."/>
+      <w:lvlJc w:val="left"/>
+      <w:pPr>
+        <w:ind w:left="5040" w:hanging="360"/>
+      </w:pPr>
+    </w:lvl>
+    <w:lvl w:ilvl="7" w:tplc="14090019" w:tentative="1">
+      <w:start w:val="1"/>
+      <w:numFmt w:val="lowerLetter"/>
+      <w:lvlText w:val="%8."/>
+      <w:lvlJc w:val="left"/>
+      <w:pPr>
+        <w:ind w:left="5760" w:hanging="360"/>
+      </w:pPr>
+    </w:lvl>
+    <w:lvl w:ilvl="8" w:tplc="1409001B" w:tentative="1">
+      <w:start w:val="1"/>
+      <w:numFmt w:val="lowerRoman"/>
+      <w:lvlText w:val="%9."/>
+      <w:lvlJc w:val="right"/>
+      <w:pPr>
+        <w:ind w:left="6480" w:hanging="180"/>
+      </w:pPr>
+    </w:lvl>
+  </w:abstractNum>
+  <w:abstractNum w:abstractNumId="10" w15:restartNumberingAfterBreak="0">
     <w:nsid w:val="5066115E"/>
     <w:multiLevelType w:val="hybridMultilevel"/>
     <w:tmpl w:val="C81EC8DA"/>
@@ -3593,7 +5103,7 @@
       </w:pPr>
     </w:lvl>
   </w:abstractNum>
-  <w:abstractNum w:abstractNumId="7" w15:restartNumberingAfterBreak="0">
+  <w:abstractNum w:abstractNumId="11" w15:restartNumberingAfterBreak="0">
     <w:nsid w:val="53AF35E7"/>
     <w:multiLevelType w:val="hybridMultilevel"/>
     <w:tmpl w:val="6922C8DA"/>
@@ -3682,7 +5192,7 @@
       </w:pPr>
     </w:lvl>
   </w:abstractNum>
-  <w:abstractNum w:abstractNumId="8" w15:restartNumberingAfterBreak="0">
+  <w:abstractNum w:abstractNumId="12" w15:restartNumberingAfterBreak="0">
     <w:nsid w:val="5A9250D0"/>
     <w:multiLevelType w:val="hybridMultilevel"/>
     <w:tmpl w:val="94504014"/>
@@ -3795,7 +5305,7 @@
       </w:rPr>
     </w:lvl>
   </w:abstractNum>
-  <w:abstractNum w:abstractNumId="9" w15:restartNumberingAfterBreak="0">
+  <w:abstractNum w:abstractNumId="13" w15:restartNumberingAfterBreak="0">
     <w:nsid w:val="6645368F"/>
     <w:multiLevelType w:val="hybridMultilevel"/>
     <w:tmpl w:val="732274A4"/>
@@ -3884,7 +5394,7 @@
       </w:pPr>
     </w:lvl>
   </w:abstractNum>
-  <w:abstractNum w:abstractNumId="10" w15:restartNumberingAfterBreak="0">
+  <w:abstractNum w:abstractNumId="14" w15:restartNumberingAfterBreak="0">
     <w:nsid w:val="683172BD"/>
     <w:multiLevelType w:val="hybridMultilevel"/>
     <w:tmpl w:val="15C45C52"/>
@@ -3997,7 +5507,7 @@
       </w:rPr>
     </w:lvl>
   </w:abstractNum>
-  <w:abstractNum w:abstractNumId="11" w15:restartNumberingAfterBreak="0">
+  <w:abstractNum w:abstractNumId="15" w15:restartNumberingAfterBreak="0">
     <w:nsid w:val="690D6E4F"/>
     <w:multiLevelType w:val="hybridMultilevel"/>
     <w:tmpl w:val="3AAEA5DA"/>
@@ -4086,47 +5596,196 @@
       </w:pPr>
     </w:lvl>
   </w:abstractNum>
+  <w:abstractNum w:abstractNumId="16" w15:restartNumberingAfterBreak="0">
+    <w:nsid w:val="6D3145D8"/>
+    <w:multiLevelType w:val="hybridMultilevel"/>
+    <w:tmpl w:val="B2E21C4E"/>
+    <w:lvl w:ilvl="0" w:tplc="14090011">
+      <w:start w:val="1"/>
+      <w:numFmt w:val="decimal"/>
+      <w:lvlText w:val="%1)"/>
+      <w:lvlJc w:val="left"/>
+      <w:pPr>
+        <w:ind w:left="720" w:hanging="360"/>
+      </w:pPr>
+      <w:rPr>
+        <w:rFonts w:hint="default"/>
+      </w:rPr>
+    </w:lvl>
+    <w:lvl w:ilvl="1" w:tplc="14090019" w:tentative="1">
+      <w:start w:val="1"/>
+      <w:numFmt w:val="lowerLetter"/>
+      <w:lvlText w:val="%2."/>
+      <w:lvlJc w:val="left"/>
+      <w:pPr>
+        <w:ind w:left="1440" w:hanging="360"/>
+      </w:pPr>
+    </w:lvl>
+    <w:lvl w:ilvl="2" w:tplc="1409001B" w:tentative="1">
+      <w:start w:val="1"/>
+      <w:numFmt w:val="lowerRoman"/>
+      <w:lvlText w:val="%3."/>
+      <w:lvlJc w:val="right"/>
+      <w:pPr>
+        <w:ind w:left="2160" w:hanging="180"/>
+      </w:pPr>
+    </w:lvl>
+    <w:lvl w:ilvl="3" w:tplc="1409000F" w:tentative="1">
+      <w:start w:val="1"/>
+      <w:numFmt w:val="decimal"/>
+      <w:lvlText w:val="%4."/>
+      <w:lvlJc w:val="left"/>
+      <w:pPr>
+        <w:ind w:left="2880" w:hanging="360"/>
+      </w:pPr>
+    </w:lvl>
+    <w:lvl w:ilvl="4" w:tplc="14090019" w:tentative="1">
+      <w:start w:val="1"/>
+      <w:numFmt w:val="lowerLetter"/>
+      <w:lvlText w:val="%5."/>
+      <w:lvlJc w:val="left"/>
+      <w:pPr>
+        <w:ind w:left="3600" w:hanging="360"/>
+      </w:pPr>
+    </w:lvl>
+    <w:lvl w:ilvl="5" w:tplc="1409001B" w:tentative="1">
+      <w:start w:val="1"/>
+      <w:numFmt w:val="lowerRoman"/>
+      <w:lvlText w:val="%6."/>
+      <w:lvlJc w:val="right"/>
+      <w:pPr>
+        <w:ind w:left="4320" w:hanging="180"/>
+      </w:pPr>
+    </w:lvl>
+    <w:lvl w:ilvl="6" w:tplc="1409000F" w:tentative="1">
+      <w:start w:val="1"/>
+      <w:numFmt w:val="decimal"/>
+      <w:lvlText w:val="%7."/>
+      <w:lvlJc w:val="left"/>
+      <w:pPr>
+        <w:ind w:left="5040" w:hanging="360"/>
+      </w:pPr>
+    </w:lvl>
+    <w:lvl w:ilvl="7" w:tplc="14090019" w:tentative="1">
+      <w:start w:val="1"/>
+      <w:numFmt w:val="lowerLetter"/>
+      <w:lvlText w:val="%8."/>
+      <w:lvlJc w:val="left"/>
+      <w:pPr>
+        <w:ind w:left="5760" w:hanging="360"/>
+      </w:pPr>
+    </w:lvl>
+    <w:lvl w:ilvl="8" w:tplc="1409001B" w:tentative="1">
+      <w:start w:val="1"/>
+      <w:numFmt w:val="lowerRoman"/>
+      <w:lvlText w:val="%9."/>
+      <w:lvlJc w:val="right"/>
+      <w:pPr>
+        <w:ind w:left="6480" w:hanging="180"/>
+      </w:pPr>
+    </w:lvl>
+  </w:abstractNum>
+  <w:abstractNum w:abstractNumId="17" w15:restartNumberingAfterBreak="0">
+    <w:nsid w:val="73A425C1"/>
+    <w:multiLevelType w:val="singleLevel"/>
+    <w:tmpl w:val="112ADD50"/>
+    <w:lvl w:ilvl="0">
+      <w:start w:val="1"/>
+      <w:numFmt w:val="decimal"/>
+      <w:lvlText w:val="%1."/>
+      <w:legacy w:legacy="1" w:legacySpace="0" w:legacyIndent="360"/>
+      <w:lvlJc w:val="left"/>
+      <w:pPr>
+        <w:ind w:left="360" w:hanging="360"/>
+      </w:pPr>
+    </w:lvl>
+  </w:abstractNum>
   <w:num w:numId="1">
+    <w:abstractNumId w:val="10"/>
+  </w:num>
+  <w:num w:numId="2">
+    <w:abstractNumId w:val="14"/>
+  </w:num>
+  <w:num w:numId="3">
+    <w:abstractNumId w:val="12"/>
+  </w:num>
+  <w:num w:numId="4">
+    <w:abstractNumId w:val="7"/>
+  </w:num>
+  <w:num w:numId="5">
+    <w:abstractNumId w:val="15"/>
+  </w:num>
+  <w:num w:numId="6">
+    <w:abstractNumId w:val="4"/>
+  </w:num>
+  <w:num w:numId="7">
+    <w:abstractNumId w:val="1"/>
+  </w:num>
+  <w:num w:numId="8">
+    <w:abstractNumId w:val="11"/>
+  </w:num>
+  <w:num w:numId="9">
+    <w:abstractNumId w:val="2"/>
+  </w:num>
+  <w:num w:numId="10">
+    <w:abstractNumId w:val="13"/>
+  </w:num>
+  <w:num w:numId="11">
+    <w:abstractNumId w:val="8"/>
+  </w:num>
+  <w:num w:numId="12">
     <w:abstractNumId w:val="6"/>
   </w:num>
-  <w:num w:numId="2">
-    <w:abstractNumId w:val="10"/>
+  <w:num w:numId="13">
+    <w:abstractNumId w:val="5"/>
   </w:num>
-  <w:num w:numId="3">
-    <w:abstractNumId w:val="8"/>
-  </w:num>
-  <w:num w:numId="4">
-    <w:abstractNumId w:val="4"/>
-  </w:num>
-  <w:num w:numId="5">
-    <w:abstractNumId w:val="11"/>
-  </w:num>
-  <w:num w:numId="6">
-    <w:abstractNumId w:val="2"/>
-  </w:num>
-  <w:num w:numId="7">
-    <w:abstractNumId w:val="0"/>
-  </w:num>
-  <w:num w:numId="8">
-    <w:abstractNumId w:val="7"/>
-  </w:num>
-  <w:num w:numId="9">
-    <w:abstractNumId w:val="1"/>
-  </w:num>
-  <w:num w:numId="10">
+  <w:num w:numId="14">
     <w:abstractNumId w:val="9"/>
   </w:num>
-  <w:num w:numId="11">
-    <w:abstractNumId w:val="5"/>
+  <w:num w:numId="15">
+    <w:abstractNumId w:val="16"/>
   </w:num>
-  <w:num w:numId="12">
+  <w:num w:numId="16">
+    <w:abstractNumId w:val="17"/>
+    <w:lvlOverride w:ilvl="0">
+      <w:lvl w:ilvl="0">
+        <w:start w:val="1"/>
+        <w:numFmt w:val="decimal"/>
+        <w:lvlText w:val="%1."/>
+        <w:legacy w:legacy="1" w:legacySpace="0" w:legacyIndent="360"/>
+        <w:lvlJc w:val="left"/>
+        <w:pPr>
+          <w:ind w:left="360" w:hanging="360"/>
+        </w:pPr>
+      </w:lvl>
+    </w:lvlOverride>
+  </w:num>
+  <w:num w:numId="17">
+    <w:abstractNumId w:val="0"/>
+    <w:lvlOverride w:ilvl="0">
+      <w:lvl w:ilvl="0">
+        <w:start w:val="1"/>
+        <w:numFmt w:val="bullet"/>
+        <w:lvlText w:val=""/>
+        <w:legacy w:legacy="1" w:legacySpace="0" w:legacyIndent="360"/>
+        <w:lvlJc w:val="left"/>
+        <w:pPr>
+          <w:ind w:left="360" w:hanging="360"/>
+        </w:pPr>
+        <w:rPr>
+          <w:rFonts w:ascii="Symbol" w:hAnsi="Symbol" w:hint="default"/>
+        </w:rPr>
+      </w:lvl>
+    </w:lvlOverride>
+  </w:num>
+  <w:num w:numId="18">
     <w:abstractNumId w:val="3"/>
   </w:num>
 </w:numbering>
 </file>
 
 <file path=word/styles.xml><?xml version="1.0" encoding="utf-8"?>
-<w:styles xmlns:mc="http://schemas.openxmlformats.org/markup-compatibility/2006" xmlns:r="http://schemas.openxmlformats.org/officeDocument/2006/relationships" xmlns:w="http://schemas.openxmlformats.org/wordprocessingml/2006/main" xmlns:w14="http://schemas.microsoft.com/office/word/2010/wordml" xmlns:w15="http://schemas.microsoft.com/office/word/2012/wordml" xmlns:w16cid="http://schemas.microsoft.com/office/word/2016/wordml/cid" xmlns:w16se="http://schemas.microsoft.com/office/word/2015/wordml/symex" mc:Ignorable="w14 w15 w16se w16cid">
+<w:styles xmlns:mc="http://schemas.openxmlformats.org/markup-compatibility/2006" xmlns:r="http://schemas.openxmlformats.org/officeDocument/2006/relationships" xmlns:w="http://schemas.openxmlformats.org/wordprocessingml/2006/main" xmlns:w14="http://schemas.microsoft.com/office/word/2010/wordml" xmlns:w15="http://schemas.microsoft.com/office/word/2012/wordml" xmlns:w16se="http://schemas.microsoft.com/office/word/2015/wordml/symex" mc:Ignorable="w14 w15 w16se">
   <w:docDefaults>
     <w:rPrDefault>
       <w:rPr>
@@ -4142,7 +5801,7 @@
       </w:pPr>
     </w:pPrDefault>
   </w:docDefaults>
-  <w:latentStyles w:defLockedState="0" w:defUIPriority="99" w:defSemiHidden="0" w:defUnhideWhenUsed="0" w:defQFormat="0" w:count="375">
+  <w:latentStyles w:defLockedState="0" w:defUIPriority="99" w:defSemiHidden="0" w:defUnhideWhenUsed="0" w:defQFormat="0" w:count="371">
     <w:lsdException w:name="Normal" w:uiPriority="0" w:qFormat="1"/>
     <w:lsdException w:name="heading 1" w:uiPriority="9" w:qFormat="1"/>
     <w:lsdException w:name="heading 2" w:semiHidden="1" w:uiPriority="9" w:unhideWhenUsed="1" w:qFormat="1"/>
@@ -4514,10 +6173,6 @@
     <w:lsdException w:name="List Table 5 Dark Accent 6" w:uiPriority="50"/>
     <w:lsdException w:name="List Table 6 Colorful Accent 6" w:uiPriority="51"/>
     <w:lsdException w:name="List Table 7 Colorful Accent 6" w:uiPriority="52"/>
-    <w:lsdException w:name="Mention" w:semiHidden="1" w:unhideWhenUsed="1"/>
-    <w:lsdException w:name="Smart Hyperlink" w:semiHidden="1" w:unhideWhenUsed="1"/>
-    <w:lsdException w:name="Hashtag" w:semiHidden="1" w:unhideWhenUsed="1"/>
-    <w:lsdException w:name="Unresolved Mention" w:semiHidden="1" w:unhideWhenUsed="1"/>
   </w:latentStyles>
   <w:style w:type="paragraph" w:default="1" w:styleId="Normal">
     <w:name w:val="Normal"/>
@@ -4659,7 +6314,7 @@
       <w:u w:val="single"/>
     </w:rPr>
   </w:style>
-  <w:style w:type="character" w:styleId="UnresolvedMention">
+  <w:style w:type="character" w:customStyle="1" w:styleId="UnresolvedMention">
     <w:name w:val="Unresolved Mention"/>
     <w:basedOn w:val="DefaultParagraphFont"/>
     <w:uiPriority w:val="99"/>
@@ -4729,6 +6384,36 @@
         <w:insideV w:val="single" w:sz="4" w:space="0" w:color="auto"/>
       </w:tblBorders>
     </w:tblPr>
+  </w:style>
+  <w:style w:type="paragraph" w:customStyle="1" w:styleId="Table-Heading">
+    <w:name w:val="Table - Heading"/>
+    <w:basedOn w:val="Normal"/>
+    <w:next w:val="Normal"/>
+    <w:rsid w:val="007071A4"/>
+    <w:pPr>
+      <w:keepNext/>
+      <w:pBdr>
+        <w:bottom w:val="single" w:sz="36" w:space="3" w:color="C0C0C0"/>
+      </w:pBdr>
+      <w:spacing w:before="120"/>
+    </w:pPr>
+    <w:rPr>
+      <w:rFonts w:ascii="Arial" w:hAnsi="Arial"/>
+      <w:b/>
+      <w:noProof/>
+      <w:lang w:eastAsia="en-NZ"/>
+    </w:rPr>
+  </w:style>
+  <w:style w:type="paragraph" w:customStyle="1" w:styleId="Table-Text">
+    <w:name w:val="Table - Text"/>
+    <w:basedOn w:val="Normal"/>
+    <w:rsid w:val="007071A4"/>
+    <w:pPr>
+      <w:spacing w:before="60" w:after="60"/>
+    </w:pPr>
+    <w:rPr>
+      <w:lang w:val="en-US" w:eastAsia="en-NZ"/>
+    </w:rPr>
   </w:style>
 </w:styles>
 </file>
@@ -5033,7 +6718,7 @@
 </file>
 
 <file path=customXml/itemProps1.xml><?xml version="1.0" encoding="utf-8"?>
-<ds:datastoreItem xmlns:ds="http://schemas.openxmlformats.org/officeDocument/2006/customXml" ds:itemID="{68B275D4-967E-4F5E-AF69-406C6785FAF2}">
+<ds:datastoreItem xmlns:ds="http://schemas.openxmlformats.org/officeDocument/2006/customXml" ds:itemID="{2E7AADDA-C4D5-476E-A594-AD04E3783C32}">
   <ds:schemaRefs>
     <ds:schemaRef ds:uri="http://schemas.openxmlformats.org/officeDocument/2006/bibliography"/>
   </ds:schemaRefs>

</xml_diff>